<commit_message>
añadido matriz y diagClases
</commit_message>
<xml_diff>
--- a/Desarrollo/1. SAPW/Analisis y Diseño/SAPW_DD.docx
+++ b/Desarrollo/1. SAPW/Analisis y Diseño/SAPW_DD.docx
@@ -3200,31 +3200,49 @@
     </w:p>
     <w:p>
       <w:pPr>
+        <w:rPr>
+          <w:rFonts w:eastAsia="Times New Roman"/>
+        </w:rPr>
+      </w:pPr>
+    </w:p>
+    <w:p>
+      <w:pPr>
+        <w:rPr>
+          <w:rFonts w:eastAsia="Times New Roman"/>
+        </w:rPr>
+      </w:pPr>
+    </w:p>
+    <w:p>
+      <w:pPr>
+        <w:rPr>
+          <w:rFonts w:eastAsia="Times New Roman"/>
+        </w:rPr>
+      </w:pPr>
+    </w:p>
+    <w:p>
+      <w:pPr>
+        <w:rPr>
+          <w:rFonts w:eastAsia="Times New Roman"/>
+        </w:rPr>
+      </w:pPr>
+    </w:p>
+    <w:p>
+      <w:pPr>
+        <w:rPr>
+          <w:rFonts w:eastAsia="Times New Roman"/>
+        </w:rPr>
+      </w:pPr>
+    </w:p>
+    <w:p>
+      <w:pPr>
         <w:pStyle w:val="Ttulo1"/>
         <w:spacing w:before="480" w:beforeAutospacing="0" w:after="0" w:afterAutospacing="0"/>
-      </w:pPr>
-      <w:r>
         <w:rPr>
           <w:rFonts w:ascii="Cambria" w:hAnsi="Cambria"/>
           <w:color w:val="366091"/>
           <w:sz w:val="28"/>
           <w:szCs w:val="28"/>
         </w:rPr>
-        <w:t>DIAGRAMA DE CLASES</w:t>
-      </w:r>
-    </w:p>
-    <w:p>
-      <w:pPr>
-        <w:spacing w:after="240"/>
-        <w:rPr>
-          <w:rFonts w:eastAsia="Times New Roman"/>
-        </w:rPr>
-      </w:pPr>
-    </w:p>
-    <w:p>
-      <w:pPr>
-        <w:pStyle w:val="Ttulo1"/>
-        <w:spacing w:before="480" w:beforeAutospacing="0" w:after="0" w:afterAutospacing="0"/>
       </w:pPr>
       <w:r>
         <w:rPr>
@@ -3233,6 +3251,94 @@
           <w:sz w:val="28"/>
           <w:szCs w:val="28"/>
         </w:rPr>
+        <w:lastRenderedPageBreak/>
+        <w:t>DIAGRAMA DE CLASES</w:t>
+      </w:r>
+      <w:r>
+        <w:rPr>
+          <w:rFonts w:ascii="Cambria" w:hAnsi="Cambria"/>
+          <w:color w:val="366091"/>
+          <w:sz w:val="28"/>
+          <w:szCs w:val="28"/>
+        </w:rPr>
+        <w:br/>
+      </w:r>
+    </w:p>
+    <w:p>
+      <w:pPr>
+        <w:spacing w:after="240"/>
+        <w:rPr>
+          <w:rFonts w:eastAsia="Times New Roman"/>
+        </w:rPr>
+      </w:pPr>
+      <w:r>
+        <w:rPr>
+          <w:rFonts w:eastAsia="Times New Roman"/>
+          <w:noProof/>
+          <w:lang w:eastAsia="es-PE"/>
+        </w:rPr>
+        <w:drawing>
+          <wp:inline distT="0" distB="0" distL="0" distR="0" wp14:anchorId="5E6D0237" wp14:editId="076825BC">
+            <wp:extent cx="5397500" cy="4318000"/>
+            <wp:effectExtent l="0" t="0" r="0" b="6350"/>
+            <wp:docPr id="9" name="Imagen 9"/>
+            <wp:cNvGraphicFramePr>
+              <a:graphicFrameLocks xmlns:a="http://schemas.openxmlformats.org/drawingml/2006/main" noChangeAspect="1"/>
+            </wp:cNvGraphicFramePr>
+            <a:graphic xmlns:a="http://schemas.openxmlformats.org/drawingml/2006/main">
+              <a:graphicData uri="http://schemas.openxmlformats.org/drawingml/2006/picture">
+                <pic:pic xmlns:pic="http://schemas.openxmlformats.org/drawingml/2006/picture">
+                  <pic:nvPicPr>
+                    <pic:cNvPr id="0" name="Picture 2"/>
+                    <pic:cNvPicPr>
+                      <a:picLocks noChangeAspect="1" noChangeArrowheads="1"/>
+                    </pic:cNvPicPr>
+                  </pic:nvPicPr>
+                  <pic:blipFill>
+                    <a:blip r:embed="rId11">
+                      <a:extLst>
+                        <a:ext uri="{28A0092B-C50C-407E-A947-70E740481C1C}">
+                          <a14:useLocalDpi xmlns:a14="http://schemas.microsoft.com/office/drawing/2010/main" val="0"/>
+                        </a:ext>
+                      </a:extLst>
+                    </a:blip>
+                    <a:srcRect/>
+                    <a:stretch>
+                      <a:fillRect/>
+                    </a:stretch>
+                  </pic:blipFill>
+                  <pic:spPr bwMode="auto">
+                    <a:xfrm>
+                      <a:off x="0" y="0"/>
+                      <a:ext cx="5397500" cy="4318000"/>
+                    </a:xfrm>
+                    <a:prstGeom prst="rect">
+                      <a:avLst/>
+                    </a:prstGeom>
+                    <a:noFill/>
+                    <a:ln>
+                      <a:noFill/>
+                    </a:ln>
+                  </pic:spPr>
+                </pic:pic>
+              </a:graphicData>
+            </a:graphic>
+          </wp:inline>
+        </w:drawing>
+      </w:r>
+    </w:p>
+    <w:p>
+      <w:pPr>
+        <w:pStyle w:val="Ttulo1"/>
+        <w:spacing w:before="480" w:beforeAutospacing="0" w:after="0" w:afterAutospacing="0"/>
+      </w:pPr>
+      <w:r>
+        <w:rPr>
+          <w:rFonts w:ascii="Cambria" w:hAnsi="Cambria"/>
+          <w:color w:val="366091"/>
+          <w:sz w:val="28"/>
+          <w:szCs w:val="28"/>
+        </w:rPr>
         <w:t>DIAGRAMA DE DESPLIEGUE</w:t>
       </w:r>
     </w:p>
@@ -3246,7 +3352,6 @@
         <w:rPr>
           <w:rFonts w:eastAsia="Times New Roman"/>
         </w:rPr>
-        <w:lastRenderedPageBreak/>
         <w:br/>
       </w:r>
       <w:r>
@@ -3273,7 +3378,7 @@
                     </pic:cNvPicPr>
                   </pic:nvPicPr>
                   <pic:blipFill>
-                    <a:blip r:embed="rId11" cstate="print">
+                    <a:blip r:embed="rId12" cstate="print">
                       <a:extLst>
                         <a:ext uri="{28A0092B-C50C-407E-A947-70E740481C1C}">
                           <a14:useLocalDpi xmlns:a14="http://schemas.microsoft.com/office/drawing/2010/main" val="0"/>
@@ -3317,6 +3422,7 @@
           <w:sz w:val="28"/>
           <w:szCs w:val="28"/>
         </w:rPr>
+        <w:lastRenderedPageBreak/>
         <w:t>MODELO DE BASE DE DATOS</w:t>
       </w:r>
     </w:p>
@@ -3367,7 +3473,7 @@
                     </pic:cNvPicPr>
                   </pic:nvPicPr>
                   <pic:blipFill>
-                    <a:blip r:embed="rId12">
+                    <a:blip r:embed="rId13">
                       <a:extLst>
                         <a:ext uri="{28A0092B-C50C-407E-A947-70E740481C1C}">
                           <a14:useLocalDpi xmlns:a14="http://schemas.microsoft.com/office/drawing/2010/main" val="0"/>
@@ -3411,20 +3517,1594 @@
           <w:sz w:val="28"/>
           <w:szCs w:val="28"/>
         </w:rPr>
-        <w:lastRenderedPageBreak/>
         <w:t>MATRIZ DE CLASES VS CU</w:t>
       </w:r>
+    </w:p>
+    <w:p>
+      <w:pPr>
+        <w:rPr>
+          <w:rFonts w:eastAsia="Times New Roman"/>
+        </w:rPr>
+      </w:pPr>
+    </w:p>
+    <w:tbl>
+      <w:tblPr>
+        <w:tblStyle w:val="Listaclara-nfasis5"/>
+        <w:tblW w:w="0" w:type="auto"/>
+        <w:tblBorders>
+          <w:top w:val="single" w:sz="4" w:space="0" w:color="4472C4" w:themeColor="accent1"/>
+          <w:left w:val="single" w:sz="4" w:space="0" w:color="4472C4" w:themeColor="accent1"/>
+          <w:bottom w:val="single" w:sz="4" w:space="0" w:color="4472C4" w:themeColor="accent1"/>
+          <w:right w:val="single" w:sz="4" w:space="0" w:color="4472C4" w:themeColor="accent1"/>
+          <w:insideH w:val="single" w:sz="4" w:space="0" w:color="4472C4" w:themeColor="accent1"/>
+          <w:insideV w:val="single" w:sz="4" w:space="0" w:color="4472C4" w:themeColor="accent1"/>
+        </w:tblBorders>
+        <w:tblLook w:val="04A0" w:firstRow="1" w:lastRow="0" w:firstColumn="1" w:lastColumn="0" w:noHBand="0" w:noVBand="1"/>
+      </w:tblPr>
+      <w:tblGrid>
+        <w:gridCol w:w="2518"/>
+        <w:gridCol w:w="1276"/>
+        <w:gridCol w:w="1134"/>
+        <w:gridCol w:w="1276"/>
+        <w:gridCol w:w="1275"/>
+        <w:gridCol w:w="1241"/>
+      </w:tblGrid>
+      <w:tr>
+        <w:trPr>
+          <w:cnfStyle w:val="100000000000" w:firstRow="1" w:lastRow="0" w:firstColumn="0" w:lastColumn="0" w:oddVBand="0" w:evenVBand="0" w:oddHBand="0" w:evenHBand="0" w:firstRowFirstColumn="0" w:firstRowLastColumn="0" w:lastRowFirstColumn="0" w:lastRowLastColumn="0"/>
+        </w:trPr>
+        <w:tc>
+          <w:tcPr>
+            <w:cnfStyle w:val="001000000000" w:firstRow="0" w:lastRow="0" w:firstColumn="1" w:lastColumn="0" w:oddVBand="0" w:evenVBand="0" w:oddHBand="0" w:evenHBand="0" w:firstRowFirstColumn="0" w:firstRowLastColumn="0" w:lastRowFirstColumn="0" w:lastRowLastColumn="0"/>
+            <w:tcW w:w="2518" w:type="dxa"/>
+            <w:tcBorders>
+              <w:top w:val="nil"/>
+              <w:left w:val="nil"/>
+              <w:bottom w:val="single" w:sz="4" w:space="0" w:color="FFFFFF" w:themeColor="background1"/>
+              <w:right w:val="single" w:sz="4" w:space="0" w:color="4472C4" w:themeColor="accent1"/>
+            </w:tcBorders>
+            <w:shd w:val="clear" w:color="auto" w:fill="FFFFFF" w:themeFill="background1"/>
+            <w:vAlign w:val="center"/>
+          </w:tcPr>
+          <w:p>
+            <w:pPr>
+              <w:jc w:val="center"/>
+              <w:rPr>
+                <w:color w:val="000000" w:themeColor="text1"/>
+              </w:rPr>
+            </w:pPr>
+          </w:p>
+        </w:tc>
+        <w:tc>
+          <w:tcPr>
+            <w:tcW w:w="1276" w:type="dxa"/>
+            <w:tcBorders>
+              <w:left w:val="single" w:sz="4" w:space="0" w:color="4472C4" w:themeColor="accent1"/>
+              <w:bottom w:val="single" w:sz="4" w:space="0" w:color="4472C4" w:themeColor="accent1"/>
+            </w:tcBorders>
+            <w:vAlign w:val="center"/>
+          </w:tcPr>
+          <w:p>
+            <w:pPr>
+              <w:jc w:val="center"/>
+              <w:cnfStyle w:val="100000000000" w:firstRow="1" w:lastRow="0" w:firstColumn="0" w:lastColumn="0" w:oddVBand="0" w:evenVBand="0" w:oddHBand="0" w:evenHBand="0" w:firstRowFirstColumn="0" w:firstRowLastColumn="0" w:lastRowFirstColumn="0" w:lastRowLastColumn="0"/>
+              <w:rPr>
+                <w:color w:val="000000" w:themeColor="text1"/>
+                <w:sz w:val="36"/>
+                <w:bdr w:val="single" w:sz="4" w:space="0" w:color="4472C4" w:themeColor="accent1"/>
+              </w:rPr>
+            </w:pPr>
+            <w:r>
+              <w:rPr>
+                <w:color w:val="000000" w:themeColor="text1"/>
+                <w:sz w:val="36"/>
+                <w:bdr w:val="single" w:sz="4" w:space="0" w:color="4472C4" w:themeColor="accent1"/>
+              </w:rPr>
+              <w:t>CU3</w:t>
+            </w:r>
+          </w:p>
+        </w:tc>
+        <w:tc>
+          <w:tcPr>
+            <w:tcW w:w="1134" w:type="dxa"/>
+            <w:tcBorders>
+              <w:bottom w:val="single" w:sz="4" w:space="0" w:color="4472C4" w:themeColor="accent1"/>
+            </w:tcBorders>
+            <w:vAlign w:val="center"/>
+          </w:tcPr>
+          <w:p>
+            <w:pPr>
+              <w:jc w:val="center"/>
+              <w:cnfStyle w:val="100000000000" w:firstRow="1" w:lastRow="0" w:firstColumn="0" w:lastColumn="0" w:oddVBand="0" w:evenVBand="0" w:oddHBand="0" w:evenHBand="0" w:firstRowFirstColumn="0" w:firstRowLastColumn="0" w:lastRowFirstColumn="0" w:lastRowLastColumn="0"/>
+              <w:rPr>
+                <w:color w:val="000000" w:themeColor="text1"/>
+                <w:sz w:val="36"/>
+              </w:rPr>
+            </w:pPr>
+            <w:r>
+              <w:rPr>
+                <w:color w:val="000000" w:themeColor="text1"/>
+                <w:sz w:val="36"/>
+              </w:rPr>
+              <w:t>CU4</w:t>
+            </w:r>
+          </w:p>
+        </w:tc>
+        <w:tc>
+          <w:tcPr>
+            <w:tcW w:w="1276" w:type="dxa"/>
+            <w:tcBorders>
+              <w:bottom w:val="single" w:sz="4" w:space="0" w:color="4472C4" w:themeColor="accent1"/>
+            </w:tcBorders>
+            <w:vAlign w:val="center"/>
+          </w:tcPr>
+          <w:p>
+            <w:pPr>
+              <w:jc w:val="center"/>
+              <w:cnfStyle w:val="100000000000" w:firstRow="1" w:lastRow="0" w:firstColumn="0" w:lastColumn="0" w:oddVBand="0" w:evenVBand="0" w:oddHBand="0" w:evenHBand="0" w:firstRowFirstColumn="0" w:firstRowLastColumn="0" w:lastRowFirstColumn="0" w:lastRowLastColumn="0"/>
+              <w:rPr>
+                <w:color w:val="000000" w:themeColor="text1"/>
+                <w:sz w:val="36"/>
+              </w:rPr>
+            </w:pPr>
+            <w:r>
+              <w:rPr>
+                <w:color w:val="000000" w:themeColor="text1"/>
+                <w:sz w:val="36"/>
+              </w:rPr>
+              <w:t>CU7</w:t>
+            </w:r>
+          </w:p>
+        </w:tc>
+        <w:tc>
+          <w:tcPr>
+            <w:tcW w:w="1275" w:type="dxa"/>
+            <w:tcBorders>
+              <w:bottom w:val="single" w:sz="4" w:space="0" w:color="4472C4" w:themeColor="accent1"/>
+            </w:tcBorders>
+            <w:vAlign w:val="center"/>
+          </w:tcPr>
+          <w:p>
+            <w:pPr>
+              <w:jc w:val="center"/>
+              <w:cnfStyle w:val="100000000000" w:firstRow="1" w:lastRow="0" w:firstColumn="0" w:lastColumn="0" w:oddVBand="0" w:evenVBand="0" w:oddHBand="0" w:evenHBand="0" w:firstRowFirstColumn="0" w:firstRowLastColumn="0" w:lastRowFirstColumn="0" w:lastRowLastColumn="0"/>
+              <w:rPr>
+                <w:color w:val="000000" w:themeColor="text1"/>
+                <w:sz w:val="36"/>
+              </w:rPr>
+            </w:pPr>
+            <w:r>
+              <w:rPr>
+                <w:color w:val="000000" w:themeColor="text1"/>
+                <w:sz w:val="36"/>
+              </w:rPr>
+              <w:t>CU8</w:t>
+            </w:r>
+          </w:p>
+        </w:tc>
+        <w:tc>
+          <w:tcPr>
+            <w:tcW w:w="1241" w:type="dxa"/>
+            <w:tcBorders>
+              <w:bottom w:val="single" w:sz="4" w:space="0" w:color="4472C4" w:themeColor="accent1"/>
+            </w:tcBorders>
+            <w:vAlign w:val="center"/>
+          </w:tcPr>
+          <w:p>
+            <w:pPr>
+              <w:jc w:val="center"/>
+              <w:cnfStyle w:val="100000000000" w:firstRow="1" w:lastRow="0" w:firstColumn="0" w:lastColumn="0" w:oddVBand="0" w:evenVBand="0" w:oddHBand="0" w:evenHBand="0" w:firstRowFirstColumn="0" w:firstRowLastColumn="0" w:lastRowFirstColumn="0" w:lastRowLastColumn="0"/>
+              <w:rPr>
+                <w:color w:val="000000" w:themeColor="text1"/>
+                <w:sz w:val="36"/>
+              </w:rPr>
+            </w:pPr>
+            <w:r>
+              <w:rPr>
+                <w:color w:val="000000" w:themeColor="text1"/>
+                <w:sz w:val="36"/>
+              </w:rPr>
+              <w:t>CU9</w:t>
+            </w:r>
+          </w:p>
+        </w:tc>
+      </w:tr>
+      <w:tr>
+        <w:trPr>
+          <w:cnfStyle w:val="000000100000" w:firstRow="0" w:lastRow="0" w:firstColumn="0" w:lastColumn="0" w:oddVBand="0" w:evenVBand="0" w:oddHBand="1" w:evenHBand="0" w:firstRowFirstColumn="0" w:firstRowLastColumn="0" w:lastRowFirstColumn="0" w:lastRowLastColumn="0"/>
+        </w:trPr>
+        <w:tc>
+          <w:tcPr>
+            <w:cnfStyle w:val="001000000000" w:firstRow="0" w:lastRow="0" w:firstColumn="1" w:lastColumn="0" w:oddVBand="0" w:evenVBand="0" w:oddHBand="0" w:evenHBand="0" w:firstRowFirstColumn="0" w:firstRowLastColumn="0" w:lastRowFirstColumn="0" w:lastRowLastColumn="0"/>
+            <w:tcW w:w="2518" w:type="dxa"/>
+            <w:tcBorders>
+              <w:top w:val="single" w:sz="4" w:space="0" w:color="FFFFFF" w:themeColor="background1"/>
+              <w:left w:val="single" w:sz="4" w:space="0" w:color="FFFFFF" w:themeColor="background1"/>
+              <w:bottom w:val="single" w:sz="4" w:space="0" w:color="FFFFFF" w:themeColor="background1"/>
+              <w:right w:val="single" w:sz="4" w:space="0" w:color="FFFFFF" w:themeColor="background1"/>
+            </w:tcBorders>
+            <w:shd w:val="clear" w:color="auto" w:fill="4472C4" w:themeFill="accent1"/>
+            <w:vAlign w:val="center"/>
+          </w:tcPr>
+          <w:p>
+            <w:pPr>
+              <w:jc w:val="center"/>
+              <w:rPr>
+                <w:color w:val="000000" w:themeColor="text1"/>
+                <w:sz w:val="36"/>
+              </w:rPr>
+            </w:pPr>
+            <w:r>
+              <w:rPr>
+                <w:color w:val="000000" w:themeColor="text1"/>
+                <w:sz w:val="36"/>
+              </w:rPr>
+              <w:t>TRA</w:t>
+            </w:r>
+            <w:r>
+              <w:rPr>
+                <w:color w:val="000000" w:themeColor="text1"/>
+                <w:sz w:val="36"/>
+                <w:bdr w:val="single" w:sz="4" w:space="0" w:color="4472C4" w:themeColor="accent1"/>
+              </w:rPr>
+              <w:t>BAJADOR</w:t>
+            </w:r>
+          </w:p>
+        </w:tc>
+        <w:tc>
+          <w:tcPr>
+            <w:tcW w:w="1276" w:type="dxa"/>
+            <w:tcBorders>
+              <w:top w:val="single" w:sz="4" w:space="0" w:color="4472C4" w:themeColor="accent1"/>
+              <w:left w:val="single" w:sz="4" w:space="0" w:color="FFFFFF" w:themeColor="background1"/>
+              <w:bottom w:val="single" w:sz="4" w:space="0" w:color="4472C4" w:themeColor="accent1"/>
+            </w:tcBorders>
+            <w:shd w:val="clear" w:color="auto" w:fill="D9E2F3" w:themeFill="accent1" w:themeFillTint="33"/>
+            <w:vAlign w:val="center"/>
+          </w:tcPr>
+          <w:p>
+            <w:pPr>
+              <w:jc w:val="center"/>
+              <w:cnfStyle w:val="000000100000" w:firstRow="0" w:lastRow="0" w:firstColumn="0" w:lastColumn="0" w:oddVBand="0" w:evenVBand="0" w:oddHBand="1" w:evenHBand="0" w:firstRowFirstColumn="0" w:firstRowLastColumn="0" w:lastRowFirstColumn="0" w:lastRowLastColumn="0"/>
+              <w:rPr>
+                <w:b/>
+                <w:color w:val="000000" w:themeColor="text1"/>
+                <w:sz w:val="36"/>
+                <w:bdr w:val="single" w:sz="4" w:space="0" w:color="4472C4" w:themeColor="accent1"/>
+              </w:rPr>
+            </w:pPr>
+            <w:r>
+              <w:rPr>
+                <w:b/>
+                <w:color w:val="000000" w:themeColor="text1"/>
+                <w:sz w:val="36"/>
+                <w:bdr w:val="single" w:sz="4" w:space="0" w:color="4472C4" w:themeColor="accent1"/>
+              </w:rPr>
+              <w:t>X</w:t>
+            </w:r>
+          </w:p>
+        </w:tc>
+        <w:tc>
+          <w:tcPr>
+            <w:tcW w:w="1134" w:type="dxa"/>
+            <w:tcBorders>
+              <w:top w:val="single" w:sz="4" w:space="0" w:color="4472C4" w:themeColor="accent1"/>
+              <w:bottom w:val="single" w:sz="4" w:space="0" w:color="4472C4" w:themeColor="accent1"/>
+            </w:tcBorders>
+            <w:shd w:val="clear" w:color="auto" w:fill="D9E2F3" w:themeFill="accent1" w:themeFillTint="33"/>
+            <w:vAlign w:val="center"/>
+          </w:tcPr>
+          <w:p>
+            <w:pPr>
+              <w:jc w:val="center"/>
+              <w:cnfStyle w:val="000000100000" w:firstRow="0" w:lastRow="0" w:firstColumn="0" w:lastColumn="0" w:oddVBand="0" w:evenVBand="0" w:oddHBand="1" w:evenHBand="0" w:firstRowFirstColumn="0" w:firstRowLastColumn="0" w:lastRowFirstColumn="0" w:lastRowLastColumn="0"/>
+              <w:rPr>
+                <w:b/>
+                <w:color w:val="000000" w:themeColor="text1"/>
+                <w:sz w:val="36"/>
+              </w:rPr>
+            </w:pPr>
+            <w:r>
+              <w:rPr>
+                <w:b/>
+                <w:color w:val="000000" w:themeColor="text1"/>
+                <w:sz w:val="36"/>
+              </w:rPr>
+              <w:t>X</w:t>
+            </w:r>
+          </w:p>
+        </w:tc>
+        <w:tc>
+          <w:tcPr>
+            <w:tcW w:w="1276" w:type="dxa"/>
+            <w:tcBorders>
+              <w:top w:val="single" w:sz="4" w:space="0" w:color="4472C4" w:themeColor="accent1"/>
+              <w:bottom w:val="single" w:sz="4" w:space="0" w:color="4472C4" w:themeColor="accent1"/>
+            </w:tcBorders>
+            <w:shd w:val="clear" w:color="auto" w:fill="D9E2F3" w:themeFill="accent1" w:themeFillTint="33"/>
+            <w:vAlign w:val="center"/>
+          </w:tcPr>
+          <w:p>
+            <w:pPr>
+              <w:jc w:val="center"/>
+              <w:cnfStyle w:val="000000100000" w:firstRow="0" w:lastRow="0" w:firstColumn="0" w:lastColumn="0" w:oddVBand="0" w:evenVBand="0" w:oddHBand="1" w:evenHBand="0" w:firstRowFirstColumn="0" w:firstRowLastColumn="0" w:lastRowFirstColumn="0" w:lastRowLastColumn="0"/>
+              <w:rPr>
+                <w:b/>
+                <w:color w:val="000000" w:themeColor="text1"/>
+                <w:sz w:val="36"/>
+              </w:rPr>
+            </w:pPr>
+            <w:r>
+              <w:rPr>
+                <w:b/>
+                <w:color w:val="000000" w:themeColor="text1"/>
+                <w:sz w:val="36"/>
+              </w:rPr>
+              <w:t>X</w:t>
+            </w:r>
+          </w:p>
+        </w:tc>
+        <w:tc>
+          <w:tcPr>
+            <w:tcW w:w="1275" w:type="dxa"/>
+            <w:tcBorders>
+              <w:top w:val="single" w:sz="4" w:space="0" w:color="4472C4" w:themeColor="accent1"/>
+              <w:bottom w:val="single" w:sz="4" w:space="0" w:color="4472C4" w:themeColor="accent1"/>
+            </w:tcBorders>
+            <w:shd w:val="clear" w:color="auto" w:fill="D9E2F3" w:themeFill="accent1" w:themeFillTint="33"/>
+            <w:vAlign w:val="center"/>
+          </w:tcPr>
+          <w:p>
+            <w:pPr>
+              <w:jc w:val="center"/>
+              <w:cnfStyle w:val="000000100000" w:firstRow="0" w:lastRow="0" w:firstColumn="0" w:lastColumn="0" w:oddVBand="0" w:evenVBand="0" w:oddHBand="1" w:evenHBand="0" w:firstRowFirstColumn="0" w:firstRowLastColumn="0" w:lastRowFirstColumn="0" w:lastRowLastColumn="0"/>
+              <w:rPr>
+                <w:b/>
+                <w:color w:val="000000" w:themeColor="text1"/>
+                <w:sz w:val="36"/>
+              </w:rPr>
+            </w:pPr>
+            <w:r>
+              <w:rPr>
+                <w:b/>
+                <w:color w:val="000000" w:themeColor="text1"/>
+                <w:sz w:val="36"/>
+              </w:rPr>
+              <w:t>X</w:t>
+            </w:r>
+          </w:p>
+        </w:tc>
+        <w:tc>
+          <w:tcPr>
+            <w:tcW w:w="1241" w:type="dxa"/>
+            <w:tcBorders>
+              <w:top w:val="single" w:sz="4" w:space="0" w:color="4472C4" w:themeColor="accent1"/>
+              <w:bottom w:val="single" w:sz="4" w:space="0" w:color="4472C4" w:themeColor="accent1"/>
+              <w:right w:val="single" w:sz="4" w:space="0" w:color="4472C4" w:themeColor="accent1"/>
+            </w:tcBorders>
+            <w:shd w:val="clear" w:color="auto" w:fill="D9E2F3" w:themeFill="accent1" w:themeFillTint="33"/>
+            <w:vAlign w:val="center"/>
+          </w:tcPr>
+          <w:p>
+            <w:pPr>
+              <w:jc w:val="center"/>
+              <w:cnfStyle w:val="000000100000" w:firstRow="0" w:lastRow="0" w:firstColumn="0" w:lastColumn="0" w:oddVBand="0" w:evenVBand="0" w:oddHBand="1" w:evenHBand="0" w:firstRowFirstColumn="0" w:firstRowLastColumn="0" w:lastRowFirstColumn="0" w:lastRowLastColumn="0"/>
+              <w:rPr>
+                <w:b/>
+                <w:color w:val="000000" w:themeColor="text1"/>
+                <w:sz w:val="36"/>
+              </w:rPr>
+            </w:pPr>
+            <w:r>
+              <w:rPr>
+                <w:b/>
+                <w:color w:val="000000" w:themeColor="text1"/>
+                <w:sz w:val="36"/>
+              </w:rPr>
+              <w:t>X</w:t>
+            </w:r>
+          </w:p>
+        </w:tc>
+      </w:tr>
+      <w:tr>
+        <w:tc>
+          <w:tcPr>
+            <w:cnfStyle w:val="001000000000" w:firstRow="0" w:lastRow="0" w:firstColumn="1" w:lastColumn="0" w:oddVBand="0" w:evenVBand="0" w:oddHBand="0" w:evenHBand="0" w:firstRowFirstColumn="0" w:firstRowLastColumn="0" w:lastRowFirstColumn="0" w:lastRowLastColumn="0"/>
+            <w:tcW w:w="2518" w:type="dxa"/>
+            <w:tcBorders>
+              <w:top w:val="single" w:sz="4" w:space="0" w:color="FFFFFF" w:themeColor="background1"/>
+              <w:left w:val="single" w:sz="4" w:space="0" w:color="FFFFFF" w:themeColor="background1"/>
+              <w:bottom w:val="single" w:sz="4" w:space="0" w:color="FFFFFF" w:themeColor="background1"/>
+              <w:right w:val="single" w:sz="4" w:space="0" w:color="FFFFFF" w:themeColor="background1"/>
+            </w:tcBorders>
+            <w:shd w:val="clear" w:color="auto" w:fill="4472C4" w:themeFill="accent1"/>
+            <w:vAlign w:val="center"/>
+          </w:tcPr>
+          <w:p>
+            <w:pPr>
+              <w:jc w:val="center"/>
+              <w:rPr>
+                <w:color w:val="000000" w:themeColor="text1"/>
+                <w:sz w:val="36"/>
+              </w:rPr>
+            </w:pPr>
+            <w:r>
+              <w:rPr>
+                <w:color w:val="000000" w:themeColor="text1"/>
+                <w:sz w:val="36"/>
+              </w:rPr>
+              <w:t>T. VENTAS</w:t>
+            </w:r>
+          </w:p>
+        </w:tc>
+        <w:tc>
+          <w:tcPr>
+            <w:tcW w:w="1276" w:type="dxa"/>
+            <w:tcBorders>
+              <w:top w:val="single" w:sz="4" w:space="0" w:color="4472C4" w:themeColor="accent1"/>
+              <w:left w:val="single" w:sz="4" w:space="0" w:color="FFFFFF" w:themeColor="background1"/>
+            </w:tcBorders>
+            <w:vAlign w:val="center"/>
+          </w:tcPr>
+          <w:p>
+            <w:pPr>
+              <w:jc w:val="center"/>
+              <w:cnfStyle w:val="000000000000" w:firstRow="0" w:lastRow="0" w:firstColumn="0" w:lastColumn="0" w:oddVBand="0" w:evenVBand="0" w:oddHBand="0" w:evenHBand="0" w:firstRowFirstColumn="0" w:firstRowLastColumn="0" w:lastRowFirstColumn="0" w:lastRowLastColumn="0"/>
+              <w:rPr>
+                <w:b/>
+                <w:color w:val="000000" w:themeColor="text1"/>
+                <w:sz w:val="36"/>
+              </w:rPr>
+            </w:pPr>
+          </w:p>
+        </w:tc>
+        <w:tc>
+          <w:tcPr>
+            <w:tcW w:w="1134" w:type="dxa"/>
+            <w:tcBorders>
+              <w:top w:val="single" w:sz="4" w:space="0" w:color="4472C4" w:themeColor="accent1"/>
+            </w:tcBorders>
+            <w:vAlign w:val="center"/>
+          </w:tcPr>
+          <w:p>
+            <w:pPr>
+              <w:jc w:val="center"/>
+              <w:cnfStyle w:val="000000000000" w:firstRow="0" w:lastRow="0" w:firstColumn="0" w:lastColumn="0" w:oddVBand="0" w:evenVBand="0" w:oddHBand="0" w:evenHBand="0" w:firstRowFirstColumn="0" w:firstRowLastColumn="0" w:lastRowFirstColumn="0" w:lastRowLastColumn="0"/>
+              <w:rPr>
+                <w:b/>
+                <w:color w:val="000000" w:themeColor="text1"/>
+                <w:sz w:val="36"/>
+              </w:rPr>
+            </w:pPr>
+          </w:p>
+        </w:tc>
+        <w:tc>
+          <w:tcPr>
+            <w:tcW w:w="1276" w:type="dxa"/>
+            <w:tcBorders>
+              <w:top w:val="single" w:sz="4" w:space="0" w:color="4472C4" w:themeColor="accent1"/>
+            </w:tcBorders>
+            <w:shd w:val="clear" w:color="auto" w:fill="D9E2F3" w:themeFill="accent1" w:themeFillTint="33"/>
+            <w:vAlign w:val="center"/>
+          </w:tcPr>
+          <w:p>
+            <w:pPr>
+              <w:jc w:val="center"/>
+              <w:cnfStyle w:val="000000000000" w:firstRow="0" w:lastRow="0" w:firstColumn="0" w:lastColumn="0" w:oddVBand="0" w:evenVBand="0" w:oddHBand="0" w:evenHBand="0" w:firstRowFirstColumn="0" w:firstRowLastColumn="0" w:lastRowFirstColumn="0" w:lastRowLastColumn="0"/>
+              <w:rPr>
+                <w:b/>
+                <w:color w:val="000000" w:themeColor="text1"/>
+                <w:sz w:val="36"/>
+              </w:rPr>
+            </w:pPr>
+            <w:r>
+              <w:rPr>
+                <w:b/>
+                <w:color w:val="000000" w:themeColor="text1"/>
+                <w:sz w:val="36"/>
+              </w:rPr>
+              <w:t>X</w:t>
+            </w:r>
+          </w:p>
+        </w:tc>
+        <w:tc>
+          <w:tcPr>
+            <w:tcW w:w="1275" w:type="dxa"/>
+            <w:tcBorders>
+              <w:top w:val="single" w:sz="4" w:space="0" w:color="4472C4" w:themeColor="accent1"/>
+            </w:tcBorders>
+            <w:vAlign w:val="center"/>
+          </w:tcPr>
+          <w:p>
+            <w:pPr>
+              <w:jc w:val="center"/>
+              <w:cnfStyle w:val="000000000000" w:firstRow="0" w:lastRow="0" w:firstColumn="0" w:lastColumn="0" w:oddVBand="0" w:evenVBand="0" w:oddHBand="0" w:evenHBand="0" w:firstRowFirstColumn="0" w:firstRowLastColumn="0" w:lastRowFirstColumn="0" w:lastRowLastColumn="0"/>
+              <w:rPr>
+                <w:b/>
+                <w:color w:val="000000" w:themeColor="text1"/>
+                <w:sz w:val="36"/>
+              </w:rPr>
+            </w:pPr>
+          </w:p>
+        </w:tc>
+        <w:tc>
+          <w:tcPr>
+            <w:tcW w:w="1241" w:type="dxa"/>
+            <w:vAlign w:val="center"/>
+          </w:tcPr>
+          <w:p>
+            <w:pPr>
+              <w:jc w:val="center"/>
+              <w:cnfStyle w:val="000000000000" w:firstRow="0" w:lastRow="0" w:firstColumn="0" w:lastColumn="0" w:oddVBand="0" w:evenVBand="0" w:oddHBand="0" w:evenHBand="0" w:firstRowFirstColumn="0" w:firstRowLastColumn="0" w:lastRowFirstColumn="0" w:lastRowLastColumn="0"/>
+              <w:rPr>
+                <w:b/>
+                <w:color w:val="000000" w:themeColor="text1"/>
+                <w:sz w:val="36"/>
+              </w:rPr>
+            </w:pPr>
+          </w:p>
+        </w:tc>
+      </w:tr>
+      <w:tr>
+        <w:trPr>
+          <w:cnfStyle w:val="000000100000" w:firstRow="0" w:lastRow="0" w:firstColumn="0" w:lastColumn="0" w:oddVBand="0" w:evenVBand="0" w:oddHBand="1" w:evenHBand="0" w:firstRowFirstColumn="0" w:firstRowLastColumn="0" w:lastRowFirstColumn="0" w:lastRowLastColumn="0"/>
+        </w:trPr>
+        <w:tc>
+          <w:tcPr>
+            <w:cnfStyle w:val="001000000000" w:firstRow="0" w:lastRow="0" w:firstColumn="1" w:lastColumn="0" w:oddVBand="0" w:evenVBand="0" w:oddHBand="0" w:evenHBand="0" w:firstRowFirstColumn="0" w:firstRowLastColumn="0" w:lastRowFirstColumn="0" w:lastRowLastColumn="0"/>
+            <w:tcW w:w="2518" w:type="dxa"/>
+            <w:tcBorders>
+              <w:top w:val="single" w:sz="4" w:space="0" w:color="FFFFFF" w:themeColor="background1"/>
+              <w:left w:val="single" w:sz="4" w:space="0" w:color="FFFFFF" w:themeColor="background1"/>
+              <w:bottom w:val="single" w:sz="4" w:space="0" w:color="FFFFFF" w:themeColor="background1"/>
+              <w:right w:val="single" w:sz="4" w:space="0" w:color="FFFFFF" w:themeColor="background1"/>
+            </w:tcBorders>
+            <w:shd w:val="clear" w:color="auto" w:fill="4472C4" w:themeFill="accent1"/>
+            <w:vAlign w:val="center"/>
+          </w:tcPr>
+          <w:p>
+            <w:pPr>
+              <w:jc w:val="center"/>
+              <w:rPr>
+                <w:color w:val="000000" w:themeColor="text1"/>
+                <w:sz w:val="36"/>
+              </w:rPr>
+            </w:pPr>
+            <w:r>
+              <w:rPr>
+                <w:color w:val="000000" w:themeColor="text1"/>
+                <w:sz w:val="36"/>
+              </w:rPr>
+              <w:t>T. RRHH</w:t>
+            </w:r>
+          </w:p>
+        </w:tc>
+        <w:tc>
+          <w:tcPr>
+            <w:tcW w:w="1276" w:type="dxa"/>
+            <w:tcBorders>
+              <w:top w:val="single" w:sz="4" w:space="0" w:color="4472C4" w:themeColor="accent1"/>
+              <w:left w:val="single" w:sz="4" w:space="0" w:color="FFFFFF" w:themeColor="background1"/>
+              <w:bottom w:val="single" w:sz="4" w:space="0" w:color="4472C4" w:themeColor="accent1"/>
+            </w:tcBorders>
+            <w:vAlign w:val="center"/>
+          </w:tcPr>
+          <w:p>
+            <w:pPr>
+              <w:jc w:val="center"/>
+              <w:cnfStyle w:val="000000100000" w:firstRow="0" w:lastRow="0" w:firstColumn="0" w:lastColumn="0" w:oddVBand="0" w:evenVBand="0" w:oddHBand="1" w:evenHBand="0" w:firstRowFirstColumn="0" w:firstRowLastColumn="0" w:lastRowFirstColumn="0" w:lastRowLastColumn="0"/>
+              <w:rPr>
+                <w:b/>
+                <w:color w:val="000000" w:themeColor="text1"/>
+                <w:sz w:val="36"/>
+              </w:rPr>
+            </w:pPr>
+          </w:p>
+        </w:tc>
+        <w:tc>
+          <w:tcPr>
+            <w:tcW w:w="1134" w:type="dxa"/>
+            <w:tcBorders>
+              <w:top w:val="single" w:sz="4" w:space="0" w:color="4472C4" w:themeColor="accent1"/>
+              <w:bottom w:val="single" w:sz="4" w:space="0" w:color="4472C4" w:themeColor="accent1"/>
+            </w:tcBorders>
+            <w:shd w:val="clear" w:color="auto" w:fill="D9E2F3" w:themeFill="accent1" w:themeFillTint="33"/>
+            <w:vAlign w:val="center"/>
+          </w:tcPr>
+          <w:p>
+            <w:pPr>
+              <w:jc w:val="center"/>
+              <w:cnfStyle w:val="000000100000" w:firstRow="0" w:lastRow="0" w:firstColumn="0" w:lastColumn="0" w:oddVBand="0" w:evenVBand="0" w:oddHBand="1" w:evenHBand="0" w:firstRowFirstColumn="0" w:firstRowLastColumn="0" w:lastRowFirstColumn="0" w:lastRowLastColumn="0"/>
+              <w:rPr>
+                <w:b/>
+                <w:color w:val="000000" w:themeColor="text1"/>
+                <w:sz w:val="36"/>
+              </w:rPr>
+            </w:pPr>
+            <w:r>
+              <w:rPr>
+                <w:b/>
+                <w:color w:val="000000" w:themeColor="text1"/>
+                <w:sz w:val="36"/>
+              </w:rPr>
+              <w:t>X</w:t>
+            </w:r>
+          </w:p>
+        </w:tc>
+        <w:tc>
+          <w:tcPr>
+            <w:tcW w:w="1276" w:type="dxa"/>
+            <w:tcBorders>
+              <w:top w:val="single" w:sz="4" w:space="0" w:color="4472C4" w:themeColor="accent1"/>
+              <w:bottom w:val="single" w:sz="4" w:space="0" w:color="4472C4" w:themeColor="accent1"/>
+            </w:tcBorders>
+            <w:vAlign w:val="center"/>
+          </w:tcPr>
+          <w:p>
+            <w:pPr>
+              <w:jc w:val="center"/>
+              <w:cnfStyle w:val="000000100000" w:firstRow="0" w:lastRow="0" w:firstColumn="0" w:lastColumn="0" w:oddVBand="0" w:evenVBand="0" w:oddHBand="1" w:evenHBand="0" w:firstRowFirstColumn="0" w:firstRowLastColumn="0" w:lastRowFirstColumn="0" w:lastRowLastColumn="0"/>
+              <w:rPr>
+                <w:b/>
+                <w:color w:val="000000" w:themeColor="text1"/>
+                <w:sz w:val="36"/>
+              </w:rPr>
+            </w:pPr>
+          </w:p>
+        </w:tc>
+        <w:tc>
+          <w:tcPr>
+            <w:tcW w:w="1275" w:type="dxa"/>
+            <w:tcBorders>
+              <w:top w:val="single" w:sz="4" w:space="0" w:color="4472C4" w:themeColor="accent1"/>
+              <w:bottom w:val="single" w:sz="4" w:space="0" w:color="4472C4" w:themeColor="accent1"/>
+            </w:tcBorders>
+            <w:shd w:val="clear" w:color="auto" w:fill="D9E2F3" w:themeFill="accent1" w:themeFillTint="33"/>
+            <w:vAlign w:val="center"/>
+          </w:tcPr>
+          <w:p>
+            <w:pPr>
+              <w:jc w:val="center"/>
+              <w:cnfStyle w:val="000000100000" w:firstRow="0" w:lastRow="0" w:firstColumn="0" w:lastColumn="0" w:oddVBand="0" w:evenVBand="0" w:oddHBand="1" w:evenHBand="0" w:firstRowFirstColumn="0" w:firstRowLastColumn="0" w:lastRowFirstColumn="0" w:lastRowLastColumn="0"/>
+              <w:rPr>
+                <w:b/>
+                <w:color w:val="000000" w:themeColor="text1"/>
+                <w:sz w:val="36"/>
+              </w:rPr>
+            </w:pPr>
+            <w:r>
+              <w:rPr>
+                <w:b/>
+                <w:color w:val="000000" w:themeColor="text1"/>
+                <w:sz w:val="36"/>
+              </w:rPr>
+              <w:t>X</w:t>
+            </w:r>
+          </w:p>
+        </w:tc>
+        <w:tc>
+          <w:tcPr>
+            <w:tcW w:w="1241" w:type="dxa"/>
+            <w:tcBorders>
+              <w:top w:val="single" w:sz="4" w:space="0" w:color="4472C4" w:themeColor="accent1"/>
+              <w:bottom w:val="single" w:sz="4" w:space="0" w:color="4472C4" w:themeColor="accent1"/>
+              <w:right w:val="single" w:sz="4" w:space="0" w:color="4472C4" w:themeColor="accent1"/>
+            </w:tcBorders>
+            <w:shd w:val="clear" w:color="auto" w:fill="D9E2F3" w:themeFill="accent1" w:themeFillTint="33"/>
+            <w:vAlign w:val="center"/>
+          </w:tcPr>
+          <w:p>
+            <w:pPr>
+              <w:jc w:val="center"/>
+              <w:cnfStyle w:val="000000100000" w:firstRow="0" w:lastRow="0" w:firstColumn="0" w:lastColumn="0" w:oddVBand="0" w:evenVBand="0" w:oddHBand="1" w:evenHBand="0" w:firstRowFirstColumn="0" w:firstRowLastColumn="0" w:lastRowFirstColumn="0" w:lastRowLastColumn="0"/>
+              <w:rPr>
+                <w:b/>
+                <w:color w:val="000000" w:themeColor="text1"/>
+                <w:sz w:val="36"/>
+              </w:rPr>
+            </w:pPr>
+            <w:r>
+              <w:rPr>
+                <w:b/>
+                <w:color w:val="000000" w:themeColor="text1"/>
+                <w:sz w:val="36"/>
+              </w:rPr>
+              <w:t>X</w:t>
+            </w:r>
+          </w:p>
+        </w:tc>
+      </w:tr>
+      <w:tr>
+        <w:tc>
+          <w:tcPr>
+            <w:cnfStyle w:val="001000000000" w:firstRow="0" w:lastRow="0" w:firstColumn="1" w:lastColumn="0" w:oddVBand="0" w:evenVBand="0" w:oddHBand="0" w:evenHBand="0" w:firstRowFirstColumn="0" w:firstRowLastColumn="0" w:lastRowFirstColumn="0" w:lastRowLastColumn="0"/>
+            <w:tcW w:w="2518" w:type="dxa"/>
+            <w:tcBorders>
+              <w:top w:val="single" w:sz="4" w:space="0" w:color="FFFFFF" w:themeColor="background1"/>
+              <w:left w:val="single" w:sz="4" w:space="0" w:color="FFFFFF" w:themeColor="background1"/>
+              <w:bottom w:val="single" w:sz="4" w:space="0" w:color="FFFFFF" w:themeColor="background1"/>
+              <w:right w:val="single" w:sz="4" w:space="0" w:color="FFFFFF" w:themeColor="background1"/>
+            </w:tcBorders>
+            <w:shd w:val="clear" w:color="auto" w:fill="4472C4" w:themeFill="accent1"/>
+            <w:vAlign w:val="center"/>
+          </w:tcPr>
+          <w:p>
+            <w:pPr>
+              <w:jc w:val="center"/>
+              <w:rPr>
+                <w:color w:val="000000" w:themeColor="text1"/>
+                <w:sz w:val="36"/>
+              </w:rPr>
+            </w:pPr>
+            <w:r>
+              <w:rPr>
+                <w:color w:val="000000" w:themeColor="text1"/>
+                <w:sz w:val="36"/>
+              </w:rPr>
+              <w:t>T. PROYECTOS</w:t>
+            </w:r>
+          </w:p>
+        </w:tc>
+        <w:tc>
+          <w:tcPr>
+            <w:tcW w:w="1276" w:type="dxa"/>
+            <w:tcBorders>
+              <w:left w:val="single" w:sz="4" w:space="0" w:color="FFFFFF" w:themeColor="background1"/>
+            </w:tcBorders>
+            <w:shd w:val="clear" w:color="auto" w:fill="D9E2F3" w:themeFill="accent1" w:themeFillTint="33"/>
+            <w:vAlign w:val="center"/>
+          </w:tcPr>
+          <w:p>
+            <w:pPr>
+              <w:jc w:val="center"/>
+              <w:cnfStyle w:val="000000000000" w:firstRow="0" w:lastRow="0" w:firstColumn="0" w:lastColumn="0" w:oddVBand="0" w:evenVBand="0" w:oddHBand="0" w:evenHBand="0" w:firstRowFirstColumn="0" w:firstRowLastColumn="0" w:lastRowFirstColumn="0" w:lastRowLastColumn="0"/>
+              <w:rPr>
+                <w:b/>
+                <w:color w:val="000000" w:themeColor="text1"/>
+                <w:sz w:val="36"/>
+              </w:rPr>
+            </w:pPr>
+            <w:r>
+              <w:rPr>
+                <w:b/>
+                <w:color w:val="000000" w:themeColor="text1"/>
+                <w:sz w:val="36"/>
+              </w:rPr>
+              <w:t>X</w:t>
+            </w:r>
+          </w:p>
+        </w:tc>
+        <w:tc>
+          <w:tcPr>
+            <w:tcW w:w="1134" w:type="dxa"/>
+            <w:vAlign w:val="center"/>
+          </w:tcPr>
+          <w:p>
+            <w:pPr>
+              <w:jc w:val="center"/>
+              <w:cnfStyle w:val="000000000000" w:firstRow="0" w:lastRow="0" w:firstColumn="0" w:lastColumn="0" w:oddVBand="0" w:evenVBand="0" w:oddHBand="0" w:evenHBand="0" w:firstRowFirstColumn="0" w:firstRowLastColumn="0" w:lastRowFirstColumn="0" w:lastRowLastColumn="0"/>
+              <w:rPr>
+                <w:b/>
+                <w:color w:val="000000" w:themeColor="text1"/>
+                <w:sz w:val="36"/>
+              </w:rPr>
+            </w:pPr>
+          </w:p>
+        </w:tc>
+        <w:tc>
+          <w:tcPr>
+            <w:tcW w:w="1276" w:type="dxa"/>
+            <w:vAlign w:val="center"/>
+          </w:tcPr>
+          <w:p>
+            <w:pPr>
+              <w:jc w:val="center"/>
+              <w:cnfStyle w:val="000000000000" w:firstRow="0" w:lastRow="0" w:firstColumn="0" w:lastColumn="0" w:oddVBand="0" w:evenVBand="0" w:oddHBand="0" w:evenHBand="0" w:firstRowFirstColumn="0" w:firstRowLastColumn="0" w:lastRowFirstColumn="0" w:lastRowLastColumn="0"/>
+              <w:rPr>
+                <w:b/>
+                <w:color w:val="000000" w:themeColor="text1"/>
+                <w:sz w:val="36"/>
+              </w:rPr>
+            </w:pPr>
+          </w:p>
+        </w:tc>
+        <w:tc>
+          <w:tcPr>
+            <w:tcW w:w="1275" w:type="dxa"/>
+            <w:vAlign w:val="center"/>
+          </w:tcPr>
+          <w:p>
+            <w:pPr>
+              <w:jc w:val="center"/>
+              <w:cnfStyle w:val="000000000000" w:firstRow="0" w:lastRow="0" w:firstColumn="0" w:lastColumn="0" w:oddVBand="0" w:evenVBand="0" w:oddHBand="0" w:evenHBand="0" w:firstRowFirstColumn="0" w:firstRowLastColumn="0" w:lastRowFirstColumn="0" w:lastRowLastColumn="0"/>
+              <w:rPr>
+                <w:b/>
+                <w:color w:val="000000" w:themeColor="text1"/>
+                <w:sz w:val="36"/>
+              </w:rPr>
+            </w:pPr>
+          </w:p>
+        </w:tc>
+        <w:tc>
+          <w:tcPr>
+            <w:tcW w:w="1241" w:type="dxa"/>
+            <w:vAlign w:val="center"/>
+          </w:tcPr>
+          <w:p>
+            <w:pPr>
+              <w:jc w:val="center"/>
+              <w:cnfStyle w:val="000000000000" w:firstRow="0" w:lastRow="0" w:firstColumn="0" w:lastColumn="0" w:oddVBand="0" w:evenVBand="0" w:oddHBand="0" w:evenHBand="0" w:firstRowFirstColumn="0" w:firstRowLastColumn="0" w:lastRowFirstColumn="0" w:lastRowLastColumn="0"/>
+              <w:rPr>
+                <w:b/>
+                <w:color w:val="000000" w:themeColor="text1"/>
+                <w:sz w:val="36"/>
+              </w:rPr>
+            </w:pPr>
+          </w:p>
+        </w:tc>
+      </w:tr>
+      <w:tr>
+        <w:trPr>
+          <w:cnfStyle w:val="000000100000" w:firstRow="0" w:lastRow="0" w:firstColumn="0" w:lastColumn="0" w:oddVBand="0" w:evenVBand="0" w:oddHBand="1" w:evenHBand="0" w:firstRowFirstColumn="0" w:firstRowLastColumn="0" w:lastRowFirstColumn="0" w:lastRowLastColumn="0"/>
+        </w:trPr>
+        <w:tc>
+          <w:tcPr>
+            <w:cnfStyle w:val="001000000000" w:firstRow="0" w:lastRow="0" w:firstColumn="1" w:lastColumn="0" w:oddVBand="0" w:evenVBand="0" w:oddHBand="0" w:evenHBand="0" w:firstRowFirstColumn="0" w:firstRowLastColumn="0" w:lastRowFirstColumn="0" w:lastRowLastColumn="0"/>
+            <w:tcW w:w="2518" w:type="dxa"/>
+            <w:tcBorders>
+              <w:top w:val="single" w:sz="4" w:space="0" w:color="FFFFFF" w:themeColor="background1"/>
+              <w:left w:val="single" w:sz="4" w:space="0" w:color="FFFFFF" w:themeColor="background1"/>
+              <w:bottom w:val="single" w:sz="4" w:space="0" w:color="FFFFFF" w:themeColor="background1"/>
+              <w:right w:val="single" w:sz="4" w:space="0" w:color="FFFFFF" w:themeColor="background1"/>
+            </w:tcBorders>
+            <w:shd w:val="clear" w:color="auto" w:fill="4472C4" w:themeFill="accent1"/>
+            <w:vAlign w:val="center"/>
+          </w:tcPr>
+          <w:p>
+            <w:pPr>
+              <w:jc w:val="center"/>
+              <w:rPr>
+                <w:color w:val="000000" w:themeColor="text1"/>
+                <w:sz w:val="36"/>
+              </w:rPr>
+            </w:pPr>
+            <w:r>
+              <w:rPr>
+                <w:color w:val="000000" w:themeColor="text1"/>
+                <w:sz w:val="36"/>
+              </w:rPr>
+              <w:t>POSTULANTES</w:t>
+            </w:r>
+          </w:p>
+        </w:tc>
+        <w:tc>
+          <w:tcPr>
+            <w:tcW w:w="1276" w:type="dxa"/>
+            <w:tcBorders>
+              <w:top w:val="single" w:sz="4" w:space="0" w:color="4472C4" w:themeColor="accent1"/>
+              <w:left w:val="single" w:sz="4" w:space="0" w:color="FFFFFF" w:themeColor="background1"/>
+              <w:bottom w:val="single" w:sz="4" w:space="0" w:color="4472C4" w:themeColor="accent1"/>
+            </w:tcBorders>
+            <w:vAlign w:val="center"/>
+          </w:tcPr>
+          <w:p>
+            <w:pPr>
+              <w:jc w:val="center"/>
+              <w:cnfStyle w:val="000000100000" w:firstRow="0" w:lastRow="0" w:firstColumn="0" w:lastColumn="0" w:oddVBand="0" w:evenVBand="0" w:oddHBand="1" w:evenHBand="0" w:firstRowFirstColumn="0" w:firstRowLastColumn="0" w:lastRowFirstColumn="0" w:lastRowLastColumn="0"/>
+              <w:rPr>
+                <w:b/>
+                <w:color w:val="000000" w:themeColor="text1"/>
+                <w:sz w:val="36"/>
+              </w:rPr>
+            </w:pPr>
+          </w:p>
+        </w:tc>
+        <w:tc>
+          <w:tcPr>
+            <w:tcW w:w="1134" w:type="dxa"/>
+            <w:tcBorders>
+              <w:top w:val="single" w:sz="4" w:space="0" w:color="4472C4" w:themeColor="accent1"/>
+              <w:bottom w:val="single" w:sz="4" w:space="0" w:color="4472C4" w:themeColor="accent1"/>
+            </w:tcBorders>
+            <w:vAlign w:val="center"/>
+          </w:tcPr>
+          <w:p>
+            <w:pPr>
+              <w:jc w:val="center"/>
+              <w:cnfStyle w:val="000000100000" w:firstRow="0" w:lastRow="0" w:firstColumn="0" w:lastColumn="0" w:oddVBand="0" w:evenVBand="0" w:oddHBand="1" w:evenHBand="0" w:firstRowFirstColumn="0" w:firstRowLastColumn="0" w:lastRowFirstColumn="0" w:lastRowLastColumn="0"/>
+              <w:rPr>
+                <w:b/>
+                <w:color w:val="000000" w:themeColor="text1"/>
+                <w:sz w:val="36"/>
+              </w:rPr>
+            </w:pPr>
+          </w:p>
+        </w:tc>
+        <w:tc>
+          <w:tcPr>
+            <w:tcW w:w="1276" w:type="dxa"/>
+            <w:tcBorders>
+              <w:top w:val="single" w:sz="4" w:space="0" w:color="4472C4" w:themeColor="accent1"/>
+              <w:bottom w:val="single" w:sz="4" w:space="0" w:color="4472C4" w:themeColor="accent1"/>
+            </w:tcBorders>
+            <w:vAlign w:val="center"/>
+          </w:tcPr>
+          <w:p>
+            <w:pPr>
+              <w:jc w:val="center"/>
+              <w:cnfStyle w:val="000000100000" w:firstRow="0" w:lastRow="0" w:firstColumn="0" w:lastColumn="0" w:oddVBand="0" w:evenVBand="0" w:oddHBand="1" w:evenHBand="0" w:firstRowFirstColumn="0" w:firstRowLastColumn="0" w:lastRowFirstColumn="0" w:lastRowLastColumn="0"/>
+              <w:rPr>
+                <w:b/>
+                <w:color w:val="000000" w:themeColor="text1"/>
+                <w:sz w:val="36"/>
+              </w:rPr>
+            </w:pPr>
+          </w:p>
+        </w:tc>
+        <w:tc>
+          <w:tcPr>
+            <w:tcW w:w="1275" w:type="dxa"/>
+            <w:tcBorders>
+              <w:top w:val="single" w:sz="4" w:space="0" w:color="4472C4" w:themeColor="accent1"/>
+              <w:bottom w:val="single" w:sz="4" w:space="0" w:color="4472C4" w:themeColor="accent1"/>
+            </w:tcBorders>
+            <w:vAlign w:val="center"/>
+          </w:tcPr>
+          <w:p>
+            <w:pPr>
+              <w:jc w:val="center"/>
+              <w:cnfStyle w:val="000000100000" w:firstRow="0" w:lastRow="0" w:firstColumn="0" w:lastColumn="0" w:oddVBand="0" w:evenVBand="0" w:oddHBand="1" w:evenHBand="0" w:firstRowFirstColumn="0" w:firstRowLastColumn="0" w:lastRowFirstColumn="0" w:lastRowLastColumn="0"/>
+              <w:rPr>
+                <w:b/>
+                <w:color w:val="000000" w:themeColor="text1"/>
+                <w:sz w:val="36"/>
+              </w:rPr>
+            </w:pPr>
+          </w:p>
+        </w:tc>
+        <w:tc>
+          <w:tcPr>
+            <w:tcW w:w="1241" w:type="dxa"/>
+            <w:tcBorders>
+              <w:top w:val="single" w:sz="4" w:space="0" w:color="4472C4" w:themeColor="accent1"/>
+              <w:bottom w:val="single" w:sz="4" w:space="0" w:color="4472C4" w:themeColor="accent1"/>
+              <w:right w:val="single" w:sz="4" w:space="0" w:color="4472C4" w:themeColor="accent1"/>
+            </w:tcBorders>
+            <w:shd w:val="clear" w:color="auto" w:fill="D9E2F3" w:themeFill="accent1" w:themeFillTint="33"/>
+            <w:vAlign w:val="center"/>
+          </w:tcPr>
+          <w:p>
+            <w:pPr>
+              <w:jc w:val="center"/>
+              <w:cnfStyle w:val="000000100000" w:firstRow="0" w:lastRow="0" w:firstColumn="0" w:lastColumn="0" w:oddVBand="0" w:evenVBand="0" w:oddHBand="1" w:evenHBand="0" w:firstRowFirstColumn="0" w:firstRowLastColumn="0" w:lastRowFirstColumn="0" w:lastRowLastColumn="0"/>
+              <w:rPr>
+                <w:b/>
+                <w:color w:val="000000" w:themeColor="text1"/>
+                <w:sz w:val="36"/>
+              </w:rPr>
+            </w:pPr>
+            <w:r>
+              <w:rPr>
+                <w:b/>
+                <w:color w:val="000000" w:themeColor="text1"/>
+                <w:sz w:val="36"/>
+              </w:rPr>
+              <w:t>X</w:t>
+            </w:r>
+          </w:p>
+        </w:tc>
+      </w:tr>
+      <w:tr>
+        <w:tc>
+          <w:tcPr>
+            <w:cnfStyle w:val="001000000000" w:firstRow="0" w:lastRow="0" w:firstColumn="1" w:lastColumn="0" w:oddVBand="0" w:evenVBand="0" w:oddHBand="0" w:evenHBand="0" w:firstRowFirstColumn="0" w:firstRowLastColumn="0" w:lastRowFirstColumn="0" w:lastRowLastColumn="0"/>
+            <w:tcW w:w="2518" w:type="dxa"/>
+            <w:tcBorders>
+              <w:top w:val="single" w:sz="4" w:space="0" w:color="FFFFFF" w:themeColor="background1"/>
+              <w:left w:val="single" w:sz="4" w:space="0" w:color="FFFFFF" w:themeColor="background1"/>
+              <w:bottom w:val="single" w:sz="4" w:space="0" w:color="FFFFFF" w:themeColor="background1"/>
+              <w:right w:val="single" w:sz="4" w:space="0" w:color="FFFFFF" w:themeColor="background1"/>
+            </w:tcBorders>
+            <w:shd w:val="clear" w:color="auto" w:fill="4472C4" w:themeFill="accent1"/>
+            <w:vAlign w:val="center"/>
+          </w:tcPr>
+          <w:p>
+            <w:pPr>
+              <w:jc w:val="center"/>
+              <w:rPr>
+                <w:color w:val="000000" w:themeColor="text1"/>
+                <w:sz w:val="36"/>
+              </w:rPr>
+            </w:pPr>
+            <w:r>
+              <w:rPr>
+                <w:color w:val="000000" w:themeColor="text1"/>
+                <w:sz w:val="36"/>
+              </w:rPr>
+              <w:t>ÁREAS</w:t>
+            </w:r>
+          </w:p>
+        </w:tc>
+        <w:tc>
+          <w:tcPr>
+            <w:tcW w:w="1276" w:type="dxa"/>
+            <w:tcBorders>
+              <w:left w:val="single" w:sz="4" w:space="0" w:color="FFFFFF" w:themeColor="background1"/>
+            </w:tcBorders>
+            <w:shd w:val="clear" w:color="auto" w:fill="D9E2F3" w:themeFill="accent1" w:themeFillTint="33"/>
+            <w:vAlign w:val="center"/>
+          </w:tcPr>
+          <w:p>
+            <w:pPr>
+              <w:jc w:val="center"/>
+              <w:cnfStyle w:val="000000000000" w:firstRow="0" w:lastRow="0" w:firstColumn="0" w:lastColumn="0" w:oddVBand="0" w:evenVBand="0" w:oddHBand="0" w:evenHBand="0" w:firstRowFirstColumn="0" w:firstRowLastColumn="0" w:lastRowFirstColumn="0" w:lastRowLastColumn="0"/>
+              <w:rPr>
+                <w:b/>
+                <w:color w:val="000000" w:themeColor="text1"/>
+                <w:sz w:val="36"/>
+              </w:rPr>
+            </w:pPr>
+            <w:r>
+              <w:rPr>
+                <w:b/>
+                <w:color w:val="000000" w:themeColor="text1"/>
+                <w:sz w:val="36"/>
+              </w:rPr>
+              <w:t>X</w:t>
+            </w:r>
+          </w:p>
+        </w:tc>
+        <w:tc>
+          <w:tcPr>
+            <w:tcW w:w="1134" w:type="dxa"/>
+            <w:shd w:val="clear" w:color="auto" w:fill="D9E2F3" w:themeFill="accent1" w:themeFillTint="33"/>
+            <w:vAlign w:val="center"/>
+          </w:tcPr>
+          <w:p>
+            <w:pPr>
+              <w:jc w:val="center"/>
+              <w:cnfStyle w:val="000000000000" w:firstRow="0" w:lastRow="0" w:firstColumn="0" w:lastColumn="0" w:oddVBand="0" w:evenVBand="0" w:oddHBand="0" w:evenHBand="0" w:firstRowFirstColumn="0" w:firstRowLastColumn="0" w:lastRowFirstColumn="0" w:lastRowLastColumn="0"/>
+              <w:rPr>
+                <w:b/>
+                <w:color w:val="000000" w:themeColor="text1"/>
+                <w:sz w:val="36"/>
+              </w:rPr>
+            </w:pPr>
+            <w:r>
+              <w:rPr>
+                <w:b/>
+                <w:color w:val="000000" w:themeColor="text1"/>
+                <w:sz w:val="36"/>
+              </w:rPr>
+              <w:t>X</w:t>
+            </w:r>
+          </w:p>
+        </w:tc>
+        <w:tc>
+          <w:tcPr>
+            <w:tcW w:w="1276" w:type="dxa"/>
+            <w:shd w:val="clear" w:color="auto" w:fill="D9E2F3" w:themeFill="accent1" w:themeFillTint="33"/>
+            <w:vAlign w:val="center"/>
+          </w:tcPr>
+          <w:p>
+            <w:pPr>
+              <w:jc w:val="center"/>
+              <w:cnfStyle w:val="000000000000" w:firstRow="0" w:lastRow="0" w:firstColumn="0" w:lastColumn="0" w:oddVBand="0" w:evenVBand="0" w:oddHBand="0" w:evenHBand="0" w:firstRowFirstColumn="0" w:firstRowLastColumn="0" w:lastRowFirstColumn="0" w:lastRowLastColumn="0"/>
+              <w:rPr>
+                <w:b/>
+                <w:color w:val="000000" w:themeColor="text1"/>
+                <w:sz w:val="36"/>
+              </w:rPr>
+            </w:pPr>
+            <w:r>
+              <w:rPr>
+                <w:b/>
+                <w:color w:val="000000" w:themeColor="text1"/>
+                <w:sz w:val="36"/>
+              </w:rPr>
+              <w:t>X</w:t>
+            </w:r>
+          </w:p>
+        </w:tc>
+        <w:tc>
+          <w:tcPr>
+            <w:tcW w:w="1275" w:type="dxa"/>
+            <w:shd w:val="clear" w:color="auto" w:fill="D9E2F3" w:themeFill="accent1" w:themeFillTint="33"/>
+            <w:vAlign w:val="center"/>
+          </w:tcPr>
+          <w:p>
+            <w:pPr>
+              <w:jc w:val="center"/>
+              <w:cnfStyle w:val="000000000000" w:firstRow="0" w:lastRow="0" w:firstColumn="0" w:lastColumn="0" w:oddVBand="0" w:evenVBand="0" w:oddHBand="0" w:evenHBand="0" w:firstRowFirstColumn="0" w:firstRowLastColumn="0" w:lastRowFirstColumn="0" w:lastRowLastColumn="0"/>
+              <w:rPr>
+                <w:b/>
+                <w:color w:val="000000" w:themeColor="text1"/>
+                <w:sz w:val="36"/>
+              </w:rPr>
+            </w:pPr>
+            <w:r>
+              <w:rPr>
+                <w:b/>
+                <w:color w:val="000000" w:themeColor="text1"/>
+                <w:sz w:val="36"/>
+              </w:rPr>
+              <w:t>X</w:t>
+            </w:r>
+          </w:p>
+        </w:tc>
+        <w:tc>
+          <w:tcPr>
+            <w:tcW w:w="1241" w:type="dxa"/>
+            <w:shd w:val="clear" w:color="auto" w:fill="D9E2F3" w:themeFill="accent1" w:themeFillTint="33"/>
+            <w:vAlign w:val="center"/>
+          </w:tcPr>
+          <w:p>
+            <w:pPr>
+              <w:jc w:val="center"/>
+              <w:cnfStyle w:val="000000000000" w:firstRow="0" w:lastRow="0" w:firstColumn="0" w:lastColumn="0" w:oddVBand="0" w:evenVBand="0" w:oddHBand="0" w:evenHBand="0" w:firstRowFirstColumn="0" w:firstRowLastColumn="0" w:lastRowFirstColumn="0" w:lastRowLastColumn="0"/>
+              <w:rPr>
+                <w:b/>
+                <w:color w:val="000000" w:themeColor="text1"/>
+                <w:sz w:val="36"/>
+              </w:rPr>
+            </w:pPr>
+            <w:r>
+              <w:rPr>
+                <w:b/>
+                <w:color w:val="000000" w:themeColor="text1"/>
+                <w:sz w:val="36"/>
+              </w:rPr>
+              <w:t>X</w:t>
+            </w:r>
+          </w:p>
+        </w:tc>
+      </w:tr>
+      <w:tr>
+        <w:trPr>
+          <w:cnfStyle w:val="000000100000" w:firstRow="0" w:lastRow="0" w:firstColumn="0" w:lastColumn="0" w:oddVBand="0" w:evenVBand="0" w:oddHBand="1" w:evenHBand="0" w:firstRowFirstColumn="0" w:firstRowLastColumn="0" w:lastRowFirstColumn="0" w:lastRowLastColumn="0"/>
+        </w:trPr>
+        <w:tc>
+          <w:tcPr>
+            <w:cnfStyle w:val="001000000000" w:firstRow="0" w:lastRow="0" w:firstColumn="1" w:lastColumn="0" w:oddVBand="0" w:evenVBand="0" w:oddHBand="0" w:evenHBand="0" w:firstRowFirstColumn="0" w:firstRowLastColumn="0" w:lastRowFirstColumn="0" w:lastRowLastColumn="0"/>
+            <w:tcW w:w="2518" w:type="dxa"/>
+            <w:tcBorders>
+              <w:top w:val="single" w:sz="4" w:space="0" w:color="FFFFFF" w:themeColor="background1"/>
+              <w:left w:val="single" w:sz="4" w:space="0" w:color="FFFFFF" w:themeColor="background1"/>
+              <w:bottom w:val="single" w:sz="4" w:space="0" w:color="FFFFFF" w:themeColor="background1"/>
+              <w:right w:val="single" w:sz="4" w:space="0" w:color="FFFFFF" w:themeColor="background1"/>
+            </w:tcBorders>
+            <w:shd w:val="clear" w:color="auto" w:fill="4472C4" w:themeFill="accent1"/>
+            <w:vAlign w:val="center"/>
+          </w:tcPr>
+          <w:p>
+            <w:pPr>
+              <w:jc w:val="center"/>
+              <w:rPr>
+                <w:color w:val="000000" w:themeColor="text1"/>
+                <w:sz w:val="36"/>
+              </w:rPr>
+            </w:pPr>
+            <w:r>
+              <w:rPr>
+                <w:color w:val="000000" w:themeColor="text1"/>
+                <w:sz w:val="36"/>
+              </w:rPr>
+              <w:t>ASISTENCIA</w:t>
+            </w:r>
+          </w:p>
+        </w:tc>
+        <w:tc>
+          <w:tcPr>
+            <w:tcW w:w="1276" w:type="dxa"/>
+            <w:tcBorders>
+              <w:top w:val="single" w:sz="4" w:space="0" w:color="4472C4" w:themeColor="accent1"/>
+              <w:left w:val="single" w:sz="4" w:space="0" w:color="FFFFFF" w:themeColor="background1"/>
+              <w:bottom w:val="single" w:sz="4" w:space="0" w:color="4472C4" w:themeColor="accent1"/>
+            </w:tcBorders>
+            <w:vAlign w:val="center"/>
+          </w:tcPr>
+          <w:p>
+            <w:pPr>
+              <w:jc w:val="center"/>
+              <w:cnfStyle w:val="000000100000" w:firstRow="0" w:lastRow="0" w:firstColumn="0" w:lastColumn="0" w:oddVBand="0" w:evenVBand="0" w:oddHBand="1" w:evenHBand="0" w:firstRowFirstColumn="0" w:firstRowLastColumn="0" w:lastRowFirstColumn="0" w:lastRowLastColumn="0"/>
+              <w:rPr>
+                <w:b/>
+                <w:color w:val="000000" w:themeColor="text1"/>
+                <w:sz w:val="36"/>
+              </w:rPr>
+            </w:pPr>
+          </w:p>
+        </w:tc>
+        <w:tc>
+          <w:tcPr>
+            <w:tcW w:w="1134" w:type="dxa"/>
+            <w:tcBorders>
+              <w:top w:val="single" w:sz="4" w:space="0" w:color="4472C4" w:themeColor="accent1"/>
+              <w:bottom w:val="single" w:sz="4" w:space="0" w:color="4472C4" w:themeColor="accent1"/>
+            </w:tcBorders>
+            <w:shd w:val="clear" w:color="auto" w:fill="D9E2F3" w:themeFill="accent1" w:themeFillTint="33"/>
+            <w:vAlign w:val="center"/>
+          </w:tcPr>
+          <w:p>
+            <w:pPr>
+              <w:jc w:val="center"/>
+              <w:cnfStyle w:val="000000100000" w:firstRow="0" w:lastRow="0" w:firstColumn="0" w:lastColumn="0" w:oddVBand="0" w:evenVBand="0" w:oddHBand="1" w:evenHBand="0" w:firstRowFirstColumn="0" w:firstRowLastColumn="0" w:lastRowFirstColumn="0" w:lastRowLastColumn="0"/>
+              <w:rPr>
+                <w:b/>
+                <w:color w:val="000000" w:themeColor="text1"/>
+                <w:sz w:val="36"/>
+              </w:rPr>
+            </w:pPr>
+            <w:r>
+              <w:rPr>
+                <w:b/>
+                <w:color w:val="000000" w:themeColor="text1"/>
+                <w:sz w:val="36"/>
+              </w:rPr>
+              <w:t>X</w:t>
+            </w:r>
+          </w:p>
+        </w:tc>
+        <w:tc>
+          <w:tcPr>
+            <w:tcW w:w="1276" w:type="dxa"/>
+            <w:tcBorders>
+              <w:top w:val="single" w:sz="4" w:space="0" w:color="4472C4" w:themeColor="accent1"/>
+              <w:bottom w:val="single" w:sz="4" w:space="0" w:color="4472C4" w:themeColor="accent1"/>
+            </w:tcBorders>
+            <w:vAlign w:val="center"/>
+          </w:tcPr>
+          <w:p>
+            <w:pPr>
+              <w:jc w:val="center"/>
+              <w:cnfStyle w:val="000000100000" w:firstRow="0" w:lastRow="0" w:firstColumn="0" w:lastColumn="0" w:oddVBand="0" w:evenVBand="0" w:oddHBand="1" w:evenHBand="0" w:firstRowFirstColumn="0" w:firstRowLastColumn="0" w:lastRowFirstColumn="0" w:lastRowLastColumn="0"/>
+              <w:rPr>
+                <w:b/>
+                <w:color w:val="000000" w:themeColor="text1"/>
+                <w:sz w:val="36"/>
+              </w:rPr>
+            </w:pPr>
+          </w:p>
+        </w:tc>
+        <w:tc>
+          <w:tcPr>
+            <w:tcW w:w="1275" w:type="dxa"/>
+            <w:tcBorders>
+              <w:top w:val="single" w:sz="4" w:space="0" w:color="4472C4" w:themeColor="accent1"/>
+              <w:bottom w:val="single" w:sz="4" w:space="0" w:color="4472C4" w:themeColor="accent1"/>
+            </w:tcBorders>
+            <w:vAlign w:val="center"/>
+          </w:tcPr>
+          <w:p>
+            <w:pPr>
+              <w:jc w:val="center"/>
+              <w:cnfStyle w:val="000000100000" w:firstRow="0" w:lastRow="0" w:firstColumn="0" w:lastColumn="0" w:oddVBand="0" w:evenVBand="0" w:oddHBand="1" w:evenHBand="0" w:firstRowFirstColumn="0" w:firstRowLastColumn="0" w:lastRowFirstColumn="0" w:lastRowLastColumn="0"/>
+              <w:rPr>
+                <w:b/>
+                <w:color w:val="000000" w:themeColor="text1"/>
+                <w:sz w:val="36"/>
+              </w:rPr>
+            </w:pPr>
+          </w:p>
+        </w:tc>
+        <w:tc>
+          <w:tcPr>
+            <w:tcW w:w="1241" w:type="dxa"/>
+            <w:tcBorders>
+              <w:top w:val="single" w:sz="4" w:space="0" w:color="4472C4" w:themeColor="accent1"/>
+              <w:bottom w:val="single" w:sz="4" w:space="0" w:color="4472C4" w:themeColor="accent1"/>
+              <w:right w:val="single" w:sz="4" w:space="0" w:color="4472C4" w:themeColor="accent1"/>
+            </w:tcBorders>
+            <w:vAlign w:val="center"/>
+          </w:tcPr>
+          <w:p>
+            <w:pPr>
+              <w:jc w:val="center"/>
+              <w:cnfStyle w:val="000000100000" w:firstRow="0" w:lastRow="0" w:firstColumn="0" w:lastColumn="0" w:oddVBand="0" w:evenVBand="0" w:oddHBand="1" w:evenHBand="0" w:firstRowFirstColumn="0" w:firstRowLastColumn="0" w:lastRowFirstColumn="0" w:lastRowLastColumn="0"/>
+              <w:rPr>
+                <w:b/>
+                <w:color w:val="000000" w:themeColor="text1"/>
+                <w:sz w:val="36"/>
+              </w:rPr>
+            </w:pPr>
+          </w:p>
+        </w:tc>
+      </w:tr>
+      <w:tr>
+        <w:tc>
+          <w:tcPr>
+            <w:cnfStyle w:val="001000000000" w:firstRow="0" w:lastRow="0" w:firstColumn="1" w:lastColumn="0" w:oddVBand="0" w:evenVBand="0" w:oddHBand="0" w:evenHBand="0" w:firstRowFirstColumn="0" w:firstRowLastColumn="0" w:lastRowFirstColumn="0" w:lastRowLastColumn="0"/>
+            <w:tcW w:w="2518" w:type="dxa"/>
+            <w:tcBorders>
+              <w:top w:val="single" w:sz="4" w:space="0" w:color="FFFFFF" w:themeColor="background1"/>
+              <w:left w:val="single" w:sz="4" w:space="0" w:color="FFFFFF" w:themeColor="background1"/>
+              <w:bottom w:val="single" w:sz="4" w:space="0" w:color="FFFFFF" w:themeColor="background1"/>
+              <w:right w:val="single" w:sz="4" w:space="0" w:color="FFFFFF" w:themeColor="background1"/>
+            </w:tcBorders>
+            <w:shd w:val="clear" w:color="auto" w:fill="4472C4" w:themeFill="accent1"/>
+            <w:vAlign w:val="center"/>
+          </w:tcPr>
+          <w:p>
+            <w:pPr>
+              <w:jc w:val="center"/>
+              <w:rPr>
+                <w:color w:val="000000" w:themeColor="text1"/>
+                <w:sz w:val="36"/>
+              </w:rPr>
+            </w:pPr>
+            <w:r>
+              <w:rPr>
+                <w:color w:val="000000" w:themeColor="text1"/>
+                <w:sz w:val="36"/>
+              </w:rPr>
+              <w:t>HORARIOS</w:t>
+            </w:r>
+          </w:p>
+        </w:tc>
+        <w:tc>
+          <w:tcPr>
+            <w:tcW w:w="1276" w:type="dxa"/>
+            <w:tcBorders>
+              <w:top w:val="single" w:sz="4" w:space="0" w:color="4472C4" w:themeColor="accent1"/>
+              <w:left w:val="single" w:sz="4" w:space="0" w:color="FFFFFF" w:themeColor="background1"/>
+            </w:tcBorders>
+            <w:vAlign w:val="center"/>
+          </w:tcPr>
+          <w:p>
+            <w:pPr>
+              <w:jc w:val="center"/>
+              <w:cnfStyle w:val="000000000000" w:firstRow="0" w:lastRow="0" w:firstColumn="0" w:lastColumn="0" w:oddVBand="0" w:evenVBand="0" w:oddHBand="0" w:evenHBand="0" w:firstRowFirstColumn="0" w:firstRowLastColumn="0" w:lastRowFirstColumn="0" w:lastRowLastColumn="0"/>
+              <w:rPr>
+                <w:b/>
+                <w:color w:val="000000" w:themeColor="text1"/>
+                <w:sz w:val="36"/>
+              </w:rPr>
+            </w:pPr>
+          </w:p>
+        </w:tc>
+        <w:tc>
+          <w:tcPr>
+            <w:tcW w:w="1134" w:type="dxa"/>
+            <w:tcBorders>
+              <w:top w:val="single" w:sz="4" w:space="0" w:color="4472C4" w:themeColor="accent1"/>
+            </w:tcBorders>
+            <w:shd w:val="clear" w:color="auto" w:fill="D9E2F3" w:themeFill="accent1" w:themeFillTint="33"/>
+            <w:vAlign w:val="center"/>
+          </w:tcPr>
+          <w:p>
+            <w:pPr>
+              <w:jc w:val="center"/>
+              <w:cnfStyle w:val="000000000000" w:firstRow="0" w:lastRow="0" w:firstColumn="0" w:lastColumn="0" w:oddVBand="0" w:evenVBand="0" w:oddHBand="0" w:evenHBand="0" w:firstRowFirstColumn="0" w:firstRowLastColumn="0" w:lastRowFirstColumn="0" w:lastRowLastColumn="0"/>
+              <w:rPr>
+                <w:b/>
+                <w:color w:val="000000" w:themeColor="text1"/>
+                <w:sz w:val="36"/>
+              </w:rPr>
+            </w:pPr>
+            <w:r>
+              <w:rPr>
+                <w:b/>
+                <w:color w:val="000000" w:themeColor="text1"/>
+                <w:sz w:val="36"/>
+              </w:rPr>
+              <w:t>X</w:t>
+            </w:r>
+          </w:p>
+        </w:tc>
+        <w:tc>
+          <w:tcPr>
+            <w:tcW w:w="1276" w:type="dxa"/>
+            <w:tcBorders>
+              <w:top w:val="single" w:sz="4" w:space="0" w:color="4472C4" w:themeColor="accent1"/>
+            </w:tcBorders>
+            <w:vAlign w:val="center"/>
+          </w:tcPr>
+          <w:p>
+            <w:pPr>
+              <w:jc w:val="center"/>
+              <w:cnfStyle w:val="000000000000" w:firstRow="0" w:lastRow="0" w:firstColumn="0" w:lastColumn="0" w:oddVBand="0" w:evenVBand="0" w:oddHBand="0" w:evenHBand="0" w:firstRowFirstColumn="0" w:firstRowLastColumn="0" w:lastRowFirstColumn="0" w:lastRowLastColumn="0"/>
+              <w:rPr>
+                <w:b/>
+                <w:color w:val="000000" w:themeColor="text1"/>
+                <w:sz w:val="36"/>
+              </w:rPr>
+            </w:pPr>
+          </w:p>
+        </w:tc>
+        <w:tc>
+          <w:tcPr>
+            <w:tcW w:w="1275" w:type="dxa"/>
+            <w:tcBorders>
+              <w:top w:val="single" w:sz="4" w:space="0" w:color="4472C4" w:themeColor="accent1"/>
+            </w:tcBorders>
+            <w:vAlign w:val="center"/>
+          </w:tcPr>
+          <w:p>
+            <w:pPr>
+              <w:jc w:val="center"/>
+              <w:cnfStyle w:val="000000000000" w:firstRow="0" w:lastRow="0" w:firstColumn="0" w:lastColumn="0" w:oddVBand="0" w:evenVBand="0" w:oddHBand="0" w:evenHBand="0" w:firstRowFirstColumn="0" w:firstRowLastColumn="0" w:lastRowFirstColumn="0" w:lastRowLastColumn="0"/>
+              <w:rPr>
+                <w:b/>
+                <w:color w:val="000000" w:themeColor="text1"/>
+                <w:sz w:val="36"/>
+              </w:rPr>
+            </w:pPr>
+          </w:p>
+        </w:tc>
+        <w:tc>
+          <w:tcPr>
+            <w:tcW w:w="1241" w:type="dxa"/>
+            <w:vAlign w:val="center"/>
+          </w:tcPr>
+          <w:p>
+            <w:pPr>
+              <w:jc w:val="center"/>
+              <w:cnfStyle w:val="000000000000" w:firstRow="0" w:lastRow="0" w:firstColumn="0" w:lastColumn="0" w:oddVBand="0" w:evenVBand="0" w:oddHBand="0" w:evenHBand="0" w:firstRowFirstColumn="0" w:firstRowLastColumn="0" w:lastRowFirstColumn="0" w:lastRowLastColumn="0"/>
+              <w:rPr>
+                <w:b/>
+                <w:color w:val="000000" w:themeColor="text1"/>
+                <w:sz w:val="36"/>
+              </w:rPr>
+            </w:pPr>
+          </w:p>
+        </w:tc>
+      </w:tr>
+      <w:tr>
+        <w:trPr>
+          <w:cnfStyle w:val="000000100000" w:firstRow="0" w:lastRow="0" w:firstColumn="0" w:lastColumn="0" w:oddVBand="0" w:evenVBand="0" w:oddHBand="1" w:evenHBand="0" w:firstRowFirstColumn="0" w:firstRowLastColumn="0" w:lastRowFirstColumn="0" w:lastRowLastColumn="0"/>
+        </w:trPr>
+        <w:tc>
+          <w:tcPr>
+            <w:cnfStyle w:val="001000000000" w:firstRow="0" w:lastRow="0" w:firstColumn="1" w:lastColumn="0" w:oddVBand="0" w:evenVBand="0" w:oddHBand="0" w:evenHBand="0" w:firstRowFirstColumn="0" w:firstRowLastColumn="0" w:lastRowFirstColumn="0" w:lastRowLastColumn="0"/>
+            <w:tcW w:w="2518" w:type="dxa"/>
+            <w:tcBorders>
+              <w:top w:val="single" w:sz="4" w:space="0" w:color="FFFFFF" w:themeColor="background1"/>
+              <w:left w:val="single" w:sz="4" w:space="0" w:color="FFFFFF" w:themeColor="background1"/>
+              <w:bottom w:val="single" w:sz="4" w:space="0" w:color="FFFFFF" w:themeColor="background1"/>
+              <w:right w:val="single" w:sz="4" w:space="0" w:color="FFFFFF" w:themeColor="background1"/>
+            </w:tcBorders>
+            <w:shd w:val="clear" w:color="auto" w:fill="4472C4" w:themeFill="accent1"/>
+            <w:vAlign w:val="center"/>
+          </w:tcPr>
+          <w:p>
+            <w:pPr>
+              <w:jc w:val="center"/>
+              <w:rPr>
+                <w:color w:val="000000" w:themeColor="text1"/>
+                <w:sz w:val="36"/>
+              </w:rPr>
+            </w:pPr>
+            <w:r>
+              <w:rPr>
+                <w:color w:val="000000" w:themeColor="text1"/>
+                <w:sz w:val="36"/>
+              </w:rPr>
+              <w:t>PROYECTOS</w:t>
+            </w:r>
+          </w:p>
+        </w:tc>
+        <w:tc>
+          <w:tcPr>
+            <w:tcW w:w="1276" w:type="dxa"/>
+            <w:tcBorders>
+              <w:top w:val="single" w:sz="4" w:space="0" w:color="4472C4" w:themeColor="accent1"/>
+              <w:left w:val="single" w:sz="4" w:space="0" w:color="FFFFFF" w:themeColor="background1"/>
+              <w:bottom w:val="single" w:sz="4" w:space="0" w:color="4472C4" w:themeColor="accent1"/>
+            </w:tcBorders>
+            <w:shd w:val="clear" w:color="auto" w:fill="D9E2F3" w:themeFill="accent1" w:themeFillTint="33"/>
+            <w:vAlign w:val="center"/>
+          </w:tcPr>
+          <w:p>
+            <w:pPr>
+              <w:jc w:val="center"/>
+              <w:cnfStyle w:val="000000100000" w:firstRow="0" w:lastRow="0" w:firstColumn="0" w:lastColumn="0" w:oddVBand="0" w:evenVBand="0" w:oddHBand="1" w:evenHBand="0" w:firstRowFirstColumn="0" w:firstRowLastColumn="0" w:lastRowFirstColumn="0" w:lastRowLastColumn="0"/>
+              <w:rPr>
+                <w:b/>
+                <w:color w:val="000000" w:themeColor="text1"/>
+                <w:sz w:val="36"/>
+              </w:rPr>
+            </w:pPr>
+            <w:r>
+              <w:rPr>
+                <w:b/>
+                <w:color w:val="000000" w:themeColor="text1"/>
+                <w:sz w:val="36"/>
+              </w:rPr>
+              <w:t>X</w:t>
+            </w:r>
+          </w:p>
+        </w:tc>
+        <w:tc>
+          <w:tcPr>
+            <w:tcW w:w="1134" w:type="dxa"/>
+            <w:tcBorders>
+              <w:top w:val="single" w:sz="4" w:space="0" w:color="4472C4" w:themeColor="accent1"/>
+              <w:bottom w:val="single" w:sz="4" w:space="0" w:color="4472C4" w:themeColor="accent1"/>
+            </w:tcBorders>
+            <w:vAlign w:val="center"/>
+          </w:tcPr>
+          <w:p>
+            <w:pPr>
+              <w:jc w:val="center"/>
+              <w:cnfStyle w:val="000000100000" w:firstRow="0" w:lastRow="0" w:firstColumn="0" w:lastColumn="0" w:oddVBand="0" w:evenVBand="0" w:oddHBand="1" w:evenHBand="0" w:firstRowFirstColumn="0" w:firstRowLastColumn="0" w:lastRowFirstColumn="0" w:lastRowLastColumn="0"/>
+              <w:rPr>
+                <w:b/>
+                <w:color w:val="000000" w:themeColor="text1"/>
+                <w:sz w:val="36"/>
+              </w:rPr>
+            </w:pPr>
+          </w:p>
+        </w:tc>
+        <w:tc>
+          <w:tcPr>
+            <w:tcW w:w="1276" w:type="dxa"/>
+            <w:tcBorders>
+              <w:top w:val="single" w:sz="4" w:space="0" w:color="4472C4" w:themeColor="accent1"/>
+              <w:bottom w:val="single" w:sz="4" w:space="0" w:color="4472C4" w:themeColor="accent1"/>
+            </w:tcBorders>
+            <w:vAlign w:val="center"/>
+          </w:tcPr>
+          <w:p>
+            <w:pPr>
+              <w:jc w:val="center"/>
+              <w:cnfStyle w:val="000000100000" w:firstRow="0" w:lastRow="0" w:firstColumn="0" w:lastColumn="0" w:oddVBand="0" w:evenVBand="0" w:oddHBand="1" w:evenHBand="0" w:firstRowFirstColumn="0" w:firstRowLastColumn="0" w:lastRowFirstColumn="0" w:lastRowLastColumn="0"/>
+              <w:rPr>
+                <w:b/>
+                <w:color w:val="000000" w:themeColor="text1"/>
+                <w:sz w:val="36"/>
+              </w:rPr>
+            </w:pPr>
+          </w:p>
+        </w:tc>
+        <w:tc>
+          <w:tcPr>
+            <w:tcW w:w="1275" w:type="dxa"/>
+            <w:tcBorders>
+              <w:top w:val="single" w:sz="4" w:space="0" w:color="4472C4" w:themeColor="accent1"/>
+              <w:bottom w:val="single" w:sz="4" w:space="0" w:color="4472C4" w:themeColor="accent1"/>
+            </w:tcBorders>
+            <w:vAlign w:val="center"/>
+          </w:tcPr>
+          <w:p>
+            <w:pPr>
+              <w:jc w:val="center"/>
+              <w:cnfStyle w:val="000000100000" w:firstRow="0" w:lastRow="0" w:firstColumn="0" w:lastColumn="0" w:oddVBand="0" w:evenVBand="0" w:oddHBand="1" w:evenHBand="0" w:firstRowFirstColumn="0" w:firstRowLastColumn="0" w:lastRowFirstColumn="0" w:lastRowLastColumn="0"/>
+              <w:rPr>
+                <w:b/>
+                <w:color w:val="000000" w:themeColor="text1"/>
+                <w:sz w:val="36"/>
+              </w:rPr>
+            </w:pPr>
+          </w:p>
+        </w:tc>
+        <w:tc>
+          <w:tcPr>
+            <w:tcW w:w="1241" w:type="dxa"/>
+            <w:tcBorders>
+              <w:top w:val="single" w:sz="4" w:space="0" w:color="4472C4" w:themeColor="accent1"/>
+              <w:bottom w:val="single" w:sz="4" w:space="0" w:color="4472C4" w:themeColor="accent1"/>
+              <w:right w:val="single" w:sz="4" w:space="0" w:color="4472C4" w:themeColor="accent1"/>
+            </w:tcBorders>
+            <w:vAlign w:val="center"/>
+          </w:tcPr>
+          <w:p>
+            <w:pPr>
+              <w:jc w:val="center"/>
+              <w:cnfStyle w:val="000000100000" w:firstRow="0" w:lastRow="0" w:firstColumn="0" w:lastColumn="0" w:oddVBand="0" w:evenVBand="0" w:oddHBand="1" w:evenHBand="0" w:firstRowFirstColumn="0" w:firstRowLastColumn="0" w:lastRowFirstColumn="0" w:lastRowLastColumn="0"/>
+              <w:rPr>
+                <w:b/>
+                <w:color w:val="000000" w:themeColor="text1"/>
+                <w:sz w:val="36"/>
+              </w:rPr>
+            </w:pPr>
+          </w:p>
+        </w:tc>
+      </w:tr>
+    </w:tbl>
+    <w:p>
       <w:bookmarkStart w:id="6" w:name="_GoBack"/>
       <w:bookmarkEnd w:id="6"/>
     </w:p>
-    <w:p>
-      <w:pPr>
-        <w:rPr>
-          <w:rFonts w:eastAsia="Times New Roman"/>
-        </w:rPr>
-      </w:pPr>
-    </w:p>
-    <w:p/>
     <w:sectPr>
       <w:pgSz w:w="11906" w:h="16838"/>
       <w:pgMar w:top="1417" w:right="1701" w:bottom="1417" w:left="1701" w:header="708" w:footer="708" w:gutter="0"/>
@@ -4194,6 +5874,124 @@
       <w:szCs w:val="16"/>
     </w:rPr>
   </w:style>
+  <w:style w:type="table" w:styleId="Tablaconcuadrcula">
+    <w:name w:val="Table Grid"/>
+    <w:basedOn w:val="Tablanormal"/>
+    <w:uiPriority w:val="39"/>
+    <w:rsid w:val="00465329"/>
+    <w:pPr>
+      <w:spacing w:after="0" w:line="240" w:lineRule="auto"/>
+    </w:pPr>
+    <w:tblPr>
+      <w:tblInd w:w="0" w:type="dxa"/>
+      <w:tblBorders>
+        <w:top w:val="single" w:sz="4" w:space="0" w:color="auto"/>
+        <w:left w:val="single" w:sz="4" w:space="0" w:color="auto"/>
+        <w:bottom w:val="single" w:sz="4" w:space="0" w:color="auto"/>
+        <w:right w:val="single" w:sz="4" w:space="0" w:color="auto"/>
+        <w:insideH w:val="single" w:sz="4" w:space="0" w:color="auto"/>
+        <w:insideV w:val="single" w:sz="4" w:space="0" w:color="auto"/>
+      </w:tblBorders>
+      <w:tblCellMar>
+        <w:top w:w="0" w:type="dxa"/>
+        <w:left w:w="108" w:type="dxa"/>
+        <w:bottom w:w="0" w:type="dxa"/>
+        <w:right w:w="108" w:type="dxa"/>
+      </w:tblCellMar>
+    </w:tblPr>
+  </w:style>
+  <w:style w:type="table" w:styleId="Listaclara-nfasis5">
+    <w:name w:val="Light List Accent 5"/>
+    <w:basedOn w:val="Tablanormal"/>
+    <w:uiPriority w:val="61"/>
+    <w:rsid w:val="00CB7B1F"/>
+    <w:pPr>
+      <w:spacing w:after="0" w:line="240" w:lineRule="auto"/>
+    </w:pPr>
+    <w:tblPr>
+      <w:tblStyleRowBandSize w:val="1"/>
+      <w:tblStyleColBandSize w:val="1"/>
+      <w:tblInd w:w="0" w:type="dxa"/>
+      <w:tblBorders>
+        <w:top w:val="single" w:sz="8" w:space="0" w:color="5B9BD5" w:themeColor="accent5"/>
+        <w:left w:val="single" w:sz="8" w:space="0" w:color="5B9BD5" w:themeColor="accent5"/>
+        <w:bottom w:val="single" w:sz="8" w:space="0" w:color="5B9BD5" w:themeColor="accent5"/>
+        <w:right w:val="single" w:sz="8" w:space="0" w:color="5B9BD5" w:themeColor="accent5"/>
+      </w:tblBorders>
+      <w:tblCellMar>
+        <w:top w:w="0" w:type="dxa"/>
+        <w:left w:w="108" w:type="dxa"/>
+        <w:bottom w:w="0" w:type="dxa"/>
+        <w:right w:w="108" w:type="dxa"/>
+      </w:tblCellMar>
+    </w:tblPr>
+    <w:tblStylePr w:type="firstRow">
+      <w:pPr>
+        <w:spacing w:before="0" w:after="0" w:line="240" w:lineRule="auto"/>
+      </w:pPr>
+      <w:rPr>
+        <w:b/>
+        <w:bCs/>
+        <w:color w:val="FFFFFF" w:themeColor="background1"/>
+      </w:rPr>
+      <w:tblPr/>
+      <w:tcPr>
+        <w:shd w:val="clear" w:color="auto" w:fill="5B9BD5" w:themeFill="accent5"/>
+      </w:tcPr>
+    </w:tblStylePr>
+    <w:tblStylePr w:type="lastRow">
+      <w:pPr>
+        <w:spacing w:before="0" w:after="0" w:line="240" w:lineRule="auto"/>
+      </w:pPr>
+      <w:rPr>
+        <w:b/>
+        <w:bCs/>
+      </w:rPr>
+      <w:tblPr/>
+      <w:tcPr>
+        <w:tcBorders>
+          <w:top w:val="double" w:sz="6" w:space="0" w:color="5B9BD5" w:themeColor="accent5"/>
+          <w:left w:val="single" w:sz="8" w:space="0" w:color="5B9BD5" w:themeColor="accent5"/>
+          <w:bottom w:val="single" w:sz="8" w:space="0" w:color="5B9BD5" w:themeColor="accent5"/>
+          <w:right w:val="single" w:sz="8" w:space="0" w:color="5B9BD5" w:themeColor="accent5"/>
+        </w:tcBorders>
+      </w:tcPr>
+    </w:tblStylePr>
+    <w:tblStylePr w:type="firstCol">
+      <w:rPr>
+        <w:b/>
+        <w:bCs/>
+      </w:rPr>
+    </w:tblStylePr>
+    <w:tblStylePr w:type="lastCol">
+      <w:rPr>
+        <w:b/>
+        <w:bCs/>
+      </w:rPr>
+    </w:tblStylePr>
+    <w:tblStylePr w:type="band1Vert">
+      <w:tblPr/>
+      <w:tcPr>
+        <w:tcBorders>
+          <w:top w:val="single" w:sz="8" w:space="0" w:color="5B9BD5" w:themeColor="accent5"/>
+          <w:left w:val="single" w:sz="8" w:space="0" w:color="5B9BD5" w:themeColor="accent5"/>
+          <w:bottom w:val="single" w:sz="8" w:space="0" w:color="5B9BD5" w:themeColor="accent5"/>
+          <w:right w:val="single" w:sz="8" w:space="0" w:color="5B9BD5" w:themeColor="accent5"/>
+        </w:tcBorders>
+      </w:tcPr>
+    </w:tblStylePr>
+    <w:tblStylePr w:type="band1Horz">
+      <w:tblPr/>
+      <w:tcPr>
+        <w:tcBorders>
+          <w:top w:val="single" w:sz="8" w:space="0" w:color="5B9BD5" w:themeColor="accent5"/>
+          <w:left w:val="single" w:sz="8" w:space="0" w:color="5B9BD5" w:themeColor="accent5"/>
+          <w:bottom w:val="single" w:sz="8" w:space="0" w:color="5B9BD5" w:themeColor="accent5"/>
+          <w:right w:val="single" w:sz="8" w:space="0" w:color="5B9BD5" w:themeColor="accent5"/>
+        </w:tcBorders>
+      </w:tcPr>
+    </w:tblStylePr>
+  </w:style>
 </w:styles>
 </file>
 
@@ -4472,6 +6270,124 @@
       <w:sz w:val="16"/>
       <w:szCs w:val="16"/>
     </w:rPr>
+  </w:style>
+  <w:style w:type="table" w:styleId="Tablaconcuadrcula">
+    <w:name w:val="Table Grid"/>
+    <w:basedOn w:val="Tablanormal"/>
+    <w:uiPriority w:val="39"/>
+    <w:rsid w:val="00465329"/>
+    <w:pPr>
+      <w:spacing w:after="0" w:line="240" w:lineRule="auto"/>
+    </w:pPr>
+    <w:tblPr>
+      <w:tblInd w:w="0" w:type="dxa"/>
+      <w:tblBorders>
+        <w:top w:val="single" w:sz="4" w:space="0" w:color="auto"/>
+        <w:left w:val="single" w:sz="4" w:space="0" w:color="auto"/>
+        <w:bottom w:val="single" w:sz="4" w:space="0" w:color="auto"/>
+        <w:right w:val="single" w:sz="4" w:space="0" w:color="auto"/>
+        <w:insideH w:val="single" w:sz="4" w:space="0" w:color="auto"/>
+        <w:insideV w:val="single" w:sz="4" w:space="0" w:color="auto"/>
+      </w:tblBorders>
+      <w:tblCellMar>
+        <w:top w:w="0" w:type="dxa"/>
+        <w:left w:w="108" w:type="dxa"/>
+        <w:bottom w:w="0" w:type="dxa"/>
+        <w:right w:w="108" w:type="dxa"/>
+      </w:tblCellMar>
+    </w:tblPr>
+  </w:style>
+  <w:style w:type="table" w:styleId="Listaclara-nfasis5">
+    <w:name w:val="Light List Accent 5"/>
+    <w:basedOn w:val="Tablanormal"/>
+    <w:uiPriority w:val="61"/>
+    <w:rsid w:val="00CB7B1F"/>
+    <w:pPr>
+      <w:spacing w:after="0" w:line="240" w:lineRule="auto"/>
+    </w:pPr>
+    <w:tblPr>
+      <w:tblStyleRowBandSize w:val="1"/>
+      <w:tblStyleColBandSize w:val="1"/>
+      <w:tblInd w:w="0" w:type="dxa"/>
+      <w:tblBorders>
+        <w:top w:val="single" w:sz="8" w:space="0" w:color="5B9BD5" w:themeColor="accent5"/>
+        <w:left w:val="single" w:sz="8" w:space="0" w:color="5B9BD5" w:themeColor="accent5"/>
+        <w:bottom w:val="single" w:sz="8" w:space="0" w:color="5B9BD5" w:themeColor="accent5"/>
+        <w:right w:val="single" w:sz="8" w:space="0" w:color="5B9BD5" w:themeColor="accent5"/>
+      </w:tblBorders>
+      <w:tblCellMar>
+        <w:top w:w="0" w:type="dxa"/>
+        <w:left w:w="108" w:type="dxa"/>
+        <w:bottom w:w="0" w:type="dxa"/>
+        <w:right w:w="108" w:type="dxa"/>
+      </w:tblCellMar>
+    </w:tblPr>
+    <w:tblStylePr w:type="firstRow">
+      <w:pPr>
+        <w:spacing w:before="0" w:after="0" w:line="240" w:lineRule="auto"/>
+      </w:pPr>
+      <w:rPr>
+        <w:b/>
+        <w:bCs/>
+        <w:color w:val="FFFFFF" w:themeColor="background1"/>
+      </w:rPr>
+      <w:tblPr/>
+      <w:tcPr>
+        <w:shd w:val="clear" w:color="auto" w:fill="5B9BD5" w:themeFill="accent5"/>
+      </w:tcPr>
+    </w:tblStylePr>
+    <w:tblStylePr w:type="lastRow">
+      <w:pPr>
+        <w:spacing w:before="0" w:after="0" w:line="240" w:lineRule="auto"/>
+      </w:pPr>
+      <w:rPr>
+        <w:b/>
+        <w:bCs/>
+      </w:rPr>
+      <w:tblPr/>
+      <w:tcPr>
+        <w:tcBorders>
+          <w:top w:val="double" w:sz="6" w:space="0" w:color="5B9BD5" w:themeColor="accent5"/>
+          <w:left w:val="single" w:sz="8" w:space="0" w:color="5B9BD5" w:themeColor="accent5"/>
+          <w:bottom w:val="single" w:sz="8" w:space="0" w:color="5B9BD5" w:themeColor="accent5"/>
+          <w:right w:val="single" w:sz="8" w:space="0" w:color="5B9BD5" w:themeColor="accent5"/>
+        </w:tcBorders>
+      </w:tcPr>
+    </w:tblStylePr>
+    <w:tblStylePr w:type="firstCol">
+      <w:rPr>
+        <w:b/>
+        <w:bCs/>
+      </w:rPr>
+    </w:tblStylePr>
+    <w:tblStylePr w:type="lastCol">
+      <w:rPr>
+        <w:b/>
+        <w:bCs/>
+      </w:rPr>
+    </w:tblStylePr>
+    <w:tblStylePr w:type="band1Vert">
+      <w:tblPr/>
+      <w:tcPr>
+        <w:tcBorders>
+          <w:top w:val="single" w:sz="8" w:space="0" w:color="5B9BD5" w:themeColor="accent5"/>
+          <w:left w:val="single" w:sz="8" w:space="0" w:color="5B9BD5" w:themeColor="accent5"/>
+          <w:bottom w:val="single" w:sz="8" w:space="0" w:color="5B9BD5" w:themeColor="accent5"/>
+          <w:right w:val="single" w:sz="8" w:space="0" w:color="5B9BD5" w:themeColor="accent5"/>
+        </w:tcBorders>
+      </w:tcPr>
+    </w:tblStylePr>
+    <w:tblStylePr w:type="band1Horz">
+      <w:tblPr/>
+      <w:tcPr>
+        <w:tcBorders>
+          <w:top w:val="single" w:sz="8" w:space="0" w:color="5B9BD5" w:themeColor="accent5"/>
+          <w:left w:val="single" w:sz="8" w:space="0" w:color="5B9BD5" w:themeColor="accent5"/>
+          <w:bottom w:val="single" w:sz="8" w:space="0" w:color="5B9BD5" w:themeColor="accent5"/>
+          <w:right w:val="single" w:sz="8" w:space="0" w:color="5B9BD5" w:themeColor="accent5"/>
+        </w:tcBorders>
+      </w:tcPr>
+    </w:tblStylePr>
   </w:style>
 </w:styles>
 </file>
@@ -4765,7 +6681,7 @@
   <a:extraClrSchemeLst/>
   <a:extLst>
     <a:ext uri="{05A4C25C-085E-4340-85A3-A5531E510DB2}">
-      <thm15:themeFamily xmlns:thm15="http://schemas.microsoft.com/office/thememl/2012/main" xmlns="" name="Office Theme" id="{62F939B6-93AF-4DB8-9C6B-D6C7DFDC589F}" vid="{4A3C46E8-61CC-4603-A589-7422A47A8E4A}"/>
+      <thm15:themeFamily xmlns="" xmlns:thm15="http://schemas.microsoft.com/office/thememl/2012/main" name="Office Theme" id="{62F939B6-93AF-4DB8-9C6B-D6C7DFDC589F}" vid="{4A3C46E8-61CC-4603-A589-7422A47A8E4A}"/>
     </a:ext>
   </a:extLst>
 </a:theme>

</xml_diff>